<commit_message>
Versão inicial da apresentação e correção na referência report 4
</commit_message>
<xml_diff>
--- a/Documentos/Report 4 - Sumarização de noticias.docx
+++ b/Documentos/Report 4 - Sumarização de noticias.docx
@@ -684,11 +684,11 @@
           <w:szCs w:val="32"/>
         </w:rPr>
       </w:pPr>
-      <w:bookmarkStart w:id="0" w:name="_Toc278294411"/>
-      <w:bookmarkStart w:id="1" w:name="_Toc272862545"/>
+      <w:bookmarkStart w:id="0" w:name="_Toc272862545"/>
+      <w:bookmarkStart w:id="1" w:name="_Toc278294411"/>
       <w:bookmarkStart w:id="2" w:name="_Toc272862635"/>
-      <w:bookmarkStart w:id="3" w:name="_Toc272350162"/>
-      <w:bookmarkStart w:id="4" w:name="_Toc272861332"/>
+      <w:bookmarkStart w:id="3" w:name="_Toc272861332"/>
+      <w:bookmarkStart w:id="4" w:name="_Toc272350162"/>
     </w:p>
     <w:sdt>
       <w:sdtPr>
@@ -1603,8 +1603,8 @@
           <w:szCs w:val="22"/>
         </w:rPr>
       </w:pPr>
-      <w:bookmarkStart w:id="6" w:name="_Toc5749287"/>
-      <w:bookmarkStart w:id="7" w:name="_Toc506846025"/>
+      <w:bookmarkStart w:id="6" w:name="_Toc506846025"/>
+      <w:bookmarkStart w:id="7" w:name="_Toc5749287"/>
       <w:r>
         <w:rPr>
           <w:rFonts w:ascii="Arial" w:hAnsi="Arial" w:eastAsia="Arial" w:cs="Arial"/>
@@ -1660,8 +1660,6 @@
           <w:lang w:val="pt-BR"/>
         </w:rPr>
       </w:pPr>
-      <w:bookmarkStart w:id="19" w:name="_GoBack"/>
-      <w:bookmarkEnd w:id="19"/>
     </w:p>
     <w:p>
       <w:pPr>
@@ -2540,10 +2538,29 @@
       <w:pPr>
         <w:pStyle w:val="88"/>
         <w:ind w:left="720" w:hanging="720"/>
-        <w:jc w:val="left"/>
-      </w:pPr>
-      <w:r>
-        <w:t>Rino, L., &amp; Pardo, T. (2003). A sumarização automática de textos principais características.</w:t>
+        <w:rPr>
+          <w:lang w:val="en-US"/>
+        </w:rPr>
+      </w:pPr>
+      <w:r>
+        <w:rPr>
+          <w:lang w:val="en-US"/>
+        </w:rPr>
+        <w:t xml:space="preserve">Brownlee, J. (2017). </w:t>
+      </w:r>
+      <w:r>
+        <w:rPr>
+          <w:i/>
+          <w:iCs/>
+          <w:lang w:val="en-US"/>
+        </w:rPr>
+        <w:t>Machine Learning Mastery</w:t>
+      </w:r>
+      <w:r>
+        <w:rPr>
+          <w:lang w:val="en-US"/>
+        </w:rPr>
+        <w:t>. Fonte: Machine Learning Mastery: https://machinelearningmastery.com/gentle-introduction-bag-words-model/</w:t>
       </w:r>
     </w:p>
     <w:p>
@@ -2566,6 +2583,9 @@
       <w:pPr>
         <w:pStyle w:val="88"/>
         <w:ind w:left="720" w:hanging="720"/>
+        <w:rPr>
+          <w:lang w:val="en-US"/>
+        </w:rPr>
       </w:pPr>
       <w:r>
         <w:t xml:space="preserve">Ferneda, E. (2006). </w:t>
@@ -2593,8 +2613,10 @@
         <w:rPr>
           <w:lang w:val="en-US"/>
         </w:rPr>
-        <w:t>Luo, Q., Xu, W., &amp; Guo, J. (2014). A study on the CBOW model's overfitting and stability., (p. 4). Shangai.</w:t>
-      </w:r>
+        <w:t>Kryscinski, W., Keshar, N. S., McCAnn, B., Xiong, C., &amp; Socher, R. (2019). Neural text summarization: A critical evaluation., (p. 13).</w:t>
+      </w:r>
+      <w:bookmarkStart w:id="19" w:name="_GoBack"/>
+      <w:bookmarkEnd w:id="19"/>
     </w:p>
     <w:p>
       <w:pPr>
@@ -2608,36 +2630,17 @@
         <w:rPr>
           <w:lang w:val="en-US"/>
         </w:rPr>
-        <w:t xml:space="preserve">Brownlee, J. (2017). </w:t>
-      </w:r>
-      <w:r>
-        <w:rPr>
-          <w:i/>
-          <w:iCs/>
-          <w:lang w:val="en-US"/>
-        </w:rPr>
-        <w:t>Machine Learning Mastery</w:t>
-      </w:r>
-      <w:r>
-        <w:rPr>
-          <w:lang w:val="en-US"/>
-        </w:rPr>
-        <w:t>. Fonte: Machine Learning Mastery: https://machinelearningmastery.com/gentle-introduction-bag-words-model/</w:t>
+        <w:t>Luo, Q., Xu, W., &amp; Guo, J. (2014). A study on the CBOW model's overfitting and stability., (p. 4). Shangai.</w:t>
       </w:r>
     </w:p>
     <w:p>
       <w:pPr>
         <w:pStyle w:val="88"/>
         <w:ind w:left="720" w:hanging="720"/>
-        <w:rPr>
-          <w:lang w:val="en-US"/>
-        </w:rPr>
-      </w:pPr>
-      <w:r>
-        <w:rPr>
-          <w:lang w:val="en-US"/>
-        </w:rPr>
-        <w:t>Kryscinski, W., Keshar, N. S., McCAnn, B., Xiong, C., &amp; Socher, R. (2019). Neural text summarization: A critical evaluation., (p. 13).</w:t>
+        <w:jc w:val="left"/>
+      </w:pPr>
+      <w:r>
+        <w:t>Rino, L., &amp; Pardo, T. (2003). A sumarização automática de textos principais características.</w:t>
       </w:r>
     </w:p>
     <w:p>
@@ -3078,7 +3081,7 @@
     <w:lsdException w:uiPriority="99" w:name="Normal Indent"/>
     <w:lsdException w:uiPriority="0" w:name="footnote text"/>
     <w:lsdException w:uiPriority="99" w:name="annotation text"/>
-    <w:lsdException w:uiPriority="99" w:semiHidden="0" w:name="header"/>
+    <w:lsdException w:qFormat="1" w:uiPriority="99" w:semiHidden="0" w:name="header"/>
     <w:lsdException w:uiPriority="99" w:semiHidden="0" w:name="footer"/>
     <w:lsdException w:uiPriority="99" w:name="index heading"/>
     <w:lsdException w:qFormat="1" w:uiPriority="35" w:semiHidden="0" w:name="caption"/>
@@ -3587,6 +3590,7 @@
     <w:basedOn w:val="1"/>
     <w:link w:val="42"/>
     <w:unhideWhenUsed/>
+    <w:qFormat/>
     <w:uiPriority w:val="99"/>
     <w:pPr>
       <w:tabs>

</xml_diff>

<commit_message>
Continuação do Report 4 e pitch
</commit_message>
<xml_diff>
--- a/Documentos/Report 4 - Sumarização de noticias.docx
+++ b/Documentos/Report 4 - Sumarização de noticias.docx
@@ -684,11 +684,11 @@
           <w:szCs w:val="32"/>
         </w:rPr>
       </w:pPr>
-      <w:bookmarkStart w:id="0" w:name="_Toc272862545"/>
-      <w:bookmarkStart w:id="1" w:name="_Toc278294411"/>
+      <w:bookmarkStart w:id="0" w:name="_Toc278294411"/>
+      <w:bookmarkStart w:id="1" w:name="_Toc272862545"/>
       <w:bookmarkStart w:id="2" w:name="_Toc272862635"/>
-      <w:bookmarkStart w:id="3" w:name="_Toc272861332"/>
-      <w:bookmarkStart w:id="4" w:name="_Toc272350162"/>
+      <w:bookmarkStart w:id="3" w:name="_Toc272350162"/>
+      <w:bookmarkStart w:id="4" w:name="_Toc272861332"/>
     </w:p>
     <w:sdt>
       <w:sdtPr>
@@ -1395,6 +1395,7 @@
         <w:keepNext/>
         <w:keepLines/>
         <w:ind w:left="432" w:firstLine="720"/>
+        <w:jc w:val="both"/>
         <w:rPr>
           <w:rFonts w:hint="default" w:ascii="Arial" w:hAnsi="Arial" w:cs="Arial"/>
         </w:rPr>
@@ -1411,6 +1412,7 @@
         <w:keepNext/>
         <w:keepLines/>
         <w:ind w:left="432" w:firstLine="720"/>
+        <w:jc w:val="both"/>
         <w:rPr>
           <w:rFonts w:hint="default" w:ascii="Arial" w:hAnsi="Arial" w:cs="Arial"/>
         </w:rPr>
@@ -1427,6 +1429,7 @@
         <w:keepNext/>
         <w:keepLines/>
         <w:ind w:left="432" w:firstLine="720"/>
+        <w:jc w:val="both"/>
         <w:rPr>
           <w:rFonts w:hint="default" w:ascii="Arial" w:hAnsi="Arial" w:cs="Arial"/>
         </w:rPr>
@@ -1470,6 +1473,7 @@
         <w:keepNext/>
         <w:keepLines/>
         <w:ind w:left="432" w:firstLine="720"/>
+        <w:jc w:val="both"/>
         <w:rPr>
           <w:rFonts w:hint="default" w:ascii="Arial" w:hAnsi="Arial" w:cs="Arial"/>
         </w:rPr>
@@ -1486,6 +1490,7 @@
         <w:keepNext/>
         <w:keepLines/>
         <w:ind w:left="432" w:firstLine="720"/>
+        <w:jc w:val="both"/>
         <w:rPr>
           <w:rFonts w:hint="default" w:ascii="Arial" w:hAnsi="Arial" w:cs="Arial"/>
         </w:rPr>
@@ -1502,6 +1507,7 @@
         <w:keepNext/>
         <w:keepLines/>
         <w:ind w:left="432" w:firstLine="720"/>
+        <w:jc w:val="both"/>
         <w:rPr>
           <w:rFonts w:hint="default" w:ascii="Arial" w:hAnsi="Arial" w:cs="Arial"/>
         </w:rPr>
@@ -1518,6 +1524,7 @@
         <w:keepNext/>
         <w:keepLines/>
         <w:ind w:left="432" w:firstLine="720"/>
+        <w:jc w:val="both"/>
         <w:rPr>
           <w:rFonts w:hint="default" w:ascii="Arial" w:hAnsi="Arial" w:cs="Arial"/>
         </w:rPr>
@@ -1534,6 +1541,7 @@
         <w:keepNext/>
         <w:keepLines/>
         <w:ind w:left="432" w:firstLine="720"/>
+        <w:jc w:val="both"/>
         <w:rPr>
           <w:rFonts w:hint="default" w:ascii="Arial" w:hAnsi="Arial" w:cs="Arial"/>
         </w:rPr>
@@ -1550,6 +1558,7 @@
         <w:keepNext/>
         <w:keepLines/>
         <w:ind w:left="432" w:firstLine="720"/>
+        <w:jc w:val="both"/>
         <w:rPr>
           <w:rFonts w:hint="default" w:ascii="Arial" w:hAnsi="Arial" w:cs="Arial"/>
         </w:rPr>
@@ -1566,6 +1575,7 @@
         <w:keepNext/>
         <w:keepLines/>
         <w:ind w:left="432" w:firstLine="720"/>
+        <w:jc w:val="both"/>
         <w:rPr>
           <w:rFonts w:hint="default" w:ascii="Arial" w:hAnsi="Arial" w:cs="Arial"/>
         </w:rPr>
@@ -1603,8 +1613,8 @@
           <w:szCs w:val="22"/>
         </w:rPr>
       </w:pPr>
-      <w:bookmarkStart w:id="6" w:name="_Toc506846025"/>
-      <w:bookmarkStart w:id="7" w:name="_Toc5749287"/>
+      <w:bookmarkStart w:id="6" w:name="_Toc5749287"/>
+      <w:bookmarkStart w:id="7" w:name="_Toc506846025"/>
       <w:r>
         <w:rPr>
           <w:rFonts w:ascii="Arial" w:hAnsi="Arial" w:eastAsia="Arial" w:cs="Arial"/>
@@ -1652,8 +1662,235 @@
     <w:p>
       <w:pPr>
         <w:spacing w:after="31" w:line="360" w:lineRule="auto"/>
-        <w:ind w:left="0" w:leftChars="0" w:right="553" w:firstLine="0" w:firstLineChars="0"/>
+        <w:ind w:left="-15" w:right="553" w:firstLine="701"/>
         <w:jc w:val="both"/>
+        <w:rPr>
+          <w:rFonts w:hint="default" w:ascii="Arial" w:hAnsi="Arial" w:eastAsia="Arial" w:cs="Arial"/>
+          <w:bCs/>
+          <w:i w:val="0"/>
+          <w:iCs w:val="0"/>
+          <w:lang w:val="pt-BR"/>
+        </w:rPr>
+      </w:pPr>
+      <w:r>
+        <w:rPr>
+          <w:rFonts w:hint="default" w:ascii="Arial" w:hAnsi="Arial" w:eastAsia="Arial" w:cs="Arial"/>
+          <w:bCs/>
+          <w:lang w:val="pt-BR"/>
+        </w:rPr>
+        <w:t xml:space="preserve">Estudos feitos por Jason Brownlee apontam o funcionamento do método </w:t>
+      </w:r>
+      <w:r>
+        <w:rPr>
+          <w:rFonts w:hint="default" w:ascii="Arial" w:hAnsi="Arial" w:eastAsia="Arial" w:cs="Arial"/>
+          <w:bCs/>
+          <w:i/>
+          <w:iCs/>
+          <w:lang w:val="pt-BR"/>
+        </w:rPr>
+        <w:t>Bag of Words</w:t>
+      </w:r>
+      <w:r>
+        <w:rPr>
+          <w:rFonts w:hint="default" w:ascii="Arial" w:hAnsi="Arial" w:eastAsia="Arial" w:cs="Arial"/>
+          <w:bCs/>
+          <w:i w:val="0"/>
+          <w:iCs w:val="0"/>
+          <w:lang w:val="pt-BR"/>
+        </w:rPr>
+        <w:t xml:space="preserve">, comumente usado para auxiliar um computador a compreender textos atribuindo um peso para cada palavra, descartando palavras com pesos menores sem muita informação como, </w:t>
+      </w:r>
+      <w:r>
+        <w:rPr>
+          <w:rFonts w:hint="default" w:ascii="Arial" w:hAnsi="Arial" w:eastAsia="Arial" w:cs="Arial"/>
+          <w:bCs/>
+          <w:i/>
+          <w:iCs/>
+          <w:lang w:val="pt-BR"/>
+        </w:rPr>
+        <w:t>stop words</w:t>
+      </w:r>
+      <w:r>
+        <w:rPr>
+          <w:rFonts w:hint="default" w:ascii="Arial" w:hAnsi="Arial" w:eastAsia="Arial" w:cs="Arial"/>
+          <w:bCs/>
+          <w:i w:val="0"/>
+          <w:iCs w:val="0"/>
+          <w:lang w:val="pt-BR"/>
+        </w:rPr>
+        <w:t>, e mais relevância as com maior peso.</w:t>
+      </w:r>
+    </w:p>
+    <w:p>
+      <w:pPr>
+        <w:spacing w:after="31" w:line="360" w:lineRule="auto"/>
+        <w:ind w:left="-15" w:right="553" w:firstLine="701"/>
+        <w:jc w:val="both"/>
+        <w:rPr>
+          <w:rFonts w:hint="default" w:ascii="Arial" w:hAnsi="Arial" w:eastAsia="Arial" w:cs="Arial"/>
+          <w:bCs/>
+          <w:i w:val="0"/>
+          <w:iCs w:val="0"/>
+          <w:lang w:val="pt-BR"/>
+        </w:rPr>
+      </w:pPr>
+      <w:r>
+        <w:rPr>
+          <w:rFonts w:hint="default" w:ascii="Arial" w:hAnsi="Arial" w:eastAsia="Arial" w:cs="Arial"/>
+          <w:bCs/>
+          <w:i w:val="0"/>
+          <w:iCs w:val="0"/>
+          <w:lang w:val="pt-BR"/>
+        </w:rPr>
+        <w:t>O uso de redes neurais para sumarização de textos realizado em</w:t>
+      </w:r>
+      <w:r>
+        <w:rPr>
+          <w:rFonts w:hint="default" w:ascii="Arial" w:hAnsi="Arial" w:eastAsia="Arial" w:cs="Arial"/>
+          <w:bCs/>
+          <w:i/>
+          <w:iCs/>
+          <w:lang w:val="pt-BR"/>
+        </w:rPr>
+        <w:t xml:space="preserve"> </w:t>
+      </w:r>
+      <w:r>
+        <w:rPr>
+          <w:rFonts w:hint="default" w:ascii="Arial" w:hAnsi="Arial" w:eastAsia="Arial" w:cs="Arial"/>
+          <w:bCs/>
+          <w:i/>
+          <w:iCs/>
+          <w:lang w:val="en-US"/>
+        </w:rPr>
+        <w:t>Neural text summarization: A critical evaluation</w:t>
+      </w:r>
+      <w:r>
+        <w:rPr>
+          <w:rFonts w:hint="default" w:ascii="Arial" w:hAnsi="Arial" w:eastAsia="Arial" w:cs="Arial"/>
+          <w:bCs/>
+          <w:i/>
+          <w:iCs/>
+          <w:lang w:val="pt-BR"/>
+        </w:rPr>
+        <w:t xml:space="preserve">, </w:t>
+      </w:r>
+      <w:r>
+        <w:rPr>
+          <w:rFonts w:hint="default" w:ascii="Arial" w:hAnsi="Arial" w:eastAsia="Arial" w:cs="Arial"/>
+          <w:bCs/>
+          <w:i w:val="0"/>
+          <w:iCs w:val="0"/>
+          <w:lang w:val="pt-BR"/>
+        </w:rPr>
+        <w:t>aponta que existem partes críticas na análise da documentação que são fragmentos com informações mais significativas como, palavras contidas no sumário.</w:t>
+      </w:r>
+    </w:p>
+    <w:p>
+      <w:pPr>
+        <w:spacing w:after="31" w:line="360" w:lineRule="auto"/>
+        <w:ind w:left="-15" w:right="553" w:firstLine="701"/>
+        <w:jc w:val="both"/>
+        <w:rPr>
+          <w:rFonts w:hint="default" w:ascii="Arial" w:hAnsi="Arial" w:eastAsia="Arial" w:cs="Arial"/>
+          <w:bCs/>
+          <w:i w:val="0"/>
+          <w:iCs w:val="0"/>
+          <w:lang w:val="pt-BR"/>
+        </w:rPr>
+      </w:pPr>
+      <w:r>
+        <w:rPr>
+          <w:rFonts w:hint="default" w:ascii="Arial" w:hAnsi="Arial" w:eastAsia="Arial" w:cs="Arial"/>
+          <w:bCs/>
+          <w:i w:val="0"/>
+          <w:iCs w:val="0"/>
+          <w:lang w:val="pt-BR"/>
+        </w:rPr>
+        <w:t xml:space="preserve"> Em </w:t>
+      </w:r>
+      <w:r>
+        <w:rPr>
+          <w:rFonts w:hint="default" w:ascii="Arial" w:hAnsi="Arial" w:eastAsia="Arial" w:cs="Arial"/>
+          <w:bCs/>
+          <w:i/>
+          <w:iCs/>
+          <w:lang w:val="pt-BR"/>
+        </w:rPr>
+        <w:t>Distributed Representations of Words and Phrases and their Compositionality</w:t>
+      </w:r>
+      <w:r>
+        <w:rPr>
+          <w:rFonts w:hint="default" w:ascii="Arial" w:hAnsi="Arial" w:eastAsia="Arial" w:cs="Arial"/>
+          <w:bCs/>
+          <w:i w:val="0"/>
+          <w:iCs w:val="0"/>
+          <w:lang w:val="pt-BR"/>
+        </w:rPr>
+        <w:t xml:space="preserve">, com o uso distribuído de alta performance de representação de vetores do </w:t>
+      </w:r>
+      <w:r>
+        <w:rPr>
+          <w:rFonts w:hint="default" w:ascii="Arial" w:hAnsi="Arial" w:eastAsia="Arial" w:cs="Arial"/>
+          <w:bCs/>
+          <w:i/>
+          <w:iCs/>
+          <w:lang w:val="pt-BR"/>
+        </w:rPr>
+        <w:t>Skip-Gram</w:t>
+      </w:r>
+      <w:r>
+        <w:rPr>
+          <w:rFonts w:hint="default" w:ascii="Arial" w:hAnsi="Arial" w:eastAsia="Arial" w:cs="Arial"/>
+          <w:bCs/>
+          <w:i w:val="0"/>
+          <w:iCs w:val="0"/>
+          <w:lang w:val="pt-BR"/>
+        </w:rPr>
+        <w:t xml:space="preserve">,  o processo de palavras similares é melhorado em linguagem natural. </w:t>
+      </w:r>
+      <w:bookmarkStart w:id="19" w:name="_GoBack"/>
+      <w:bookmarkEnd w:id="19"/>
+    </w:p>
+    <w:p>
+      <w:pPr>
+        <w:spacing w:after="31" w:line="360" w:lineRule="auto"/>
+        <w:ind w:left="-15" w:right="553" w:firstLine="701"/>
+        <w:jc w:val="both"/>
+        <w:rPr>
+          <w:rFonts w:hint="default" w:ascii="Arial" w:hAnsi="Arial" w:eastAsia="Arial" w:cs="Arial"/>
+          <w:bCs/>
+          <w:lang w:val="pt-BR"/>
+        </w:rPr>
+      </w:pPr>
+      <w:r>
+        <w:rPr>
+          <w:rFonts w:hint="default" w:ascii="Arial" w:hAnsi="Arial" w:eastAsia="Arial" w:cs="Arial"/>
+          <w:bCs/>
+          <w:i w:val="0"/>
+          <w:iCs w:val="0"/>
+          <w:lang w:val="pt-BR"/>
+        </w:rPr>
+        <w:t xml:space="preserve"> </w:t>
+      </w:r>
+    </w:p>
+    <w:p>
+      <w:pPr>
+        <w:spacing w:after="31" w:line="360" w:lineRule="auto"/>
+        <w:ind w:left="-15" w:right="553" w:firstLine="701"/>
+        <w:jc w:val="both"/>
+        <w:rPr>
+          <w:rFonts w:hint="default" w:ascii="Arial" w:hAnsi="Arial" w:eastAsia="Arial" w:cs="Arial"/>
+          <w:bCs/>
+          <w:color w:val="FF0000"/>
+          <w:lang w:val="pt-BR"/>
+        </w:rPr>
+      </w:pPr>
+    </w:p>
+    <w:p>
+      <w:pPr>
+        <w:keepNext/>
+        <w:keepLines/>
+        <w:ind w:left="432" w:firstLine="720"/>
         <w:rPr>
           <w:rFonts w:hint="default" w:ascii="Arial" w:hAnsi="Arial" w:eastAsia="Arial" w:cs="Arial"/>
           <w:bCs/>
@@ -1687,8 +1924,8 @@
           <w:szCs w:val="22"/>
         </w:rPr>
       </w:pPr>
-      <w:bookmarkStart w:id="8" w:name="_Toc506846027"/>
-      <w:bookmarkStart w:id="9" w:name="_Toc5749288"/>
+      <w:bookmarkStart w:id="8" w:name="_Toc5749288"/>
+      <w:bookmarkStart w:id="9" w:name="_Toc506846027"/>
       <w:r>
         <w:rPr>
           <w:rFonts w:ascii="Arial" w:hAnsi="Arial" w:eastAsia="Arial" w:cs="Arial"/>
@@ -2378,6 +2615,36 @@
     </w:p>
     <w:p>
       <w:pPr>
+        <w:spacing w:line="360" w:lineRule="auto"/>
+        <w:ind w:left="0" w:leftChars="0" w:firstLine="0" w:firstLineChars="0"/>
+        <w:jc w:val="both"/>
+        <w:rPr>
+          <w:rFonts w:ascii="Arial" w:hAnsi="Arial" w:cs="Arial"/>
+        </w:rPr>
+      </w:pPr>
+    </w:p>
+    <w:p>
+      <w:pPr>
+        <w:spacing w:line="360" w:lineRule="auto"/>
+        <w:ind w:left="0" w:leftChars="0" w:firstLine="0" w:firstLineChars="0"/>
+        <w:jc w:val="both"/>
+        <w:rPr>
+          <w:rFonts w:ascii="Arial" w:hAnsi="Arial" w:cs="Arial"/>
+        </w:rPr>
+      </w:pPr>
+    </w:p>
+    <w:p>
+      <w:pPr>
+        <w:spacing w:line="360" w:lineRule="auto"/>
+        <w:ind w:left="0" w:leftChars="0" w:firstLine="0" w:firstLineChars="0"/>
+        <w:jc w:val="both"/>
+        <w:rPr>
+          <w:rFonts w:ascii="Arial" w:hAnsi="Arial" w:cs="Arial"/>
+        </w:rPr>
+      </w:pPr>
+    </w:p>
+    <w:p>
+      <w:pPr>
         <w:pStyle w:val="2"/>
         <w:numPr>
           <w:ilvl w:val="0"/>
@@ -2615,8 +2882,6 @@
         </w:rPr>
         <w:t>Kryscinski, W., Keshar, N. S., McCAnn, B., Xiong, C., &amp; Socher, R. (2019). Neural text summarization: A critical evaluation., (p. 13).</w:t>
       </w:r>
-      <w:bookmarkStart w:id="19" w:name="_GoBack"/>
-      <w:bookmarkEnd w:id="19"/>
     </w:p>
     <w:p>
       <w:pPr>
@@ -3045,7 +3310,7 @@
   <w:docDefaults>
     <w:rPrDefault>
       <w:rPr>
-        <w:rFonts w:ascii="Arial" w:hAnsi="Arial" w:eastAsia="Arial" w:cs="Arial"/>
+        <w:rFonts w:ascii="Times New Roman" w:hAnsi="Times New Roman" w:eastAsia="SimSun" w:cs="Times New Roman"/>
       </w:rPr>
     </w:rPrDefault>
   </w:docDefaults>
@@ -3069,8 +3334,8 @@
     <w:lsdException w:uiPriority="99" w:name="index 7"/>
     <w:lsdException w:uiPriority="99" w:name="index 8"/>
     <w:lsdException w:uiPriority="99" w:name="index 9"/>
-    <w:lsdException w:uiPriority="39" w:semiHidden="0" w:name="toc 1"/>
-    <w:lsdException w:uiPriority="39" w:semiHidden="0" w:name="toc 2"/>
+    <w:lsdException w:qFormat="1" w:uiPriority="39" w:semiHidden="0" w:name="toc 1"/>
+    <w:lsdException w:qFormat="1" w:uiPriority="39" w:semiHidden="0" w:name="toc 2"/>
     <w:lsdException w:uiPriority="39" w:name="toc 3"/>
     <w:lsdException w:uiPriority="39" w:name="toc 4"/>
     <w:lsdException w:uiPriority="39" w:name="toc 5"/>
@@ -3079,17 +3344,17 @@
     <w:lsdException w:uiPriority="39" w:name="toc 8"/>
     <w:lsdException w:uiPriority="39" w:name="toc 9"/>
     <w:lsdException w:uiPriority="99" w:name="Normal Indent"/>
-    <w:lsdException w:uiPriority="0" w:name="footnote text"/>
-    <w:lsdException w:uiPriority="99" w:name="annotation text"/>
+    <w:lsdException w:qFormat="1" w:uiPriority="0" w:name="footnote text"/>
+    <w:lsdException w:qFormat="1" w:uiPriority="99" w:name="annotation text"/>
     <w:lsdException w:qFormat="1" w:uiPriority="99" w:semiHidden="0" w:name="header"/>
-    <w:lsdException w:uiPriority="99" w:semiHidden="0" w:name="footer"/>
+    <w:lsdException w:qFormat="1" w:uiPriority="99" w:semiHidden="0" w:name="footer"/>
     <w:lsdException w:uiPriority="99" w:name="index heading"/>
     <w:lsdException w:qFormat="1" w:uiPriority="35" w:semiHidden="0" w:name="caption"/>
-    <w:lsdException w:uiPriority="99" w:semiHidden="0" w:name="table of figures"/>
+    <w:lsdException w:qFormat="1" w:uiPriority="99" w:semiHidden="0" w:name="table of figures"/>
     <w:lsdException w:uiPriority="99" w:name="envelope address"/>
     <w:lsdException w:uiPriority="99" w:name="envelope return"/>
-    <w:lsdException w:uiPriority="0" w:semiHidden="0" w:name="footnote reference"/>
-    <w:lsdException w:uiPriority="99" w:name="annotation reference"/>
+    <w:lsdException w:qFormat="1" w:uiPriority="0" w:semiHidden="0" w:name="footnote reference"/>
+    <w:lsdException w:qFormat="1" w:uiPriority="99" w:name="annotation reference"/>
     <w:lsdException w:uiPriority="99" w:name="line number"/>
     <w:lsdException w:uiPriority="99" w:name="page number"/>
     <w:lsdException w:uiPriority="99" w:name="endnote reference"/>
@@ -3116,7 +3381,7 @@
     <w:lsdException w:uiPriority="99" w:name="Closing"/>
     <w:lsdException w:uiPriority="99" w:name="Signature"/>
     <w:lsdException w:qFormat="1" w:uiPriority="1" w:name="Default Paragraph Font"/>
-    <w:lsdException w:unhideWhenUsed="0" w:uiPriority="0" w:semiHidden="0" w:name="Body Text"/>
+    <w:lsdException w:qFormat="1" w:unhideWhenUsed="0" w:uiPriority="0" w:semiHidden="0" w:name="Body Text"/>
     <w:lsdException w:uiPriority="99" w:name="Body Text Indent"/>
     <w:lsdException w:uiPriority="99" w:name="List Continue"/>
     <w:lsdException w:uiPriority="99" w:name="List Continue 2"/>
@@ -3130,31 +3395,31 @@
     <w:lsdException w:uiPriority="99" w:name="Body Text First Indent"/>
     <w:lsdException w:uiPriority="99" w:name="Body Text First Indent 2"/>
     <w:lsdException w:uiPriority="99" w:name="Note Heading"/>
-    <w:lsdException w:uiPriority="99" w:name="Body Text 2"/>
+    <w:lsdException w:qFormat="1" w:uiPriority="99" w:name="Body Text 2"/>
     <w:lsdException w:uiPriority="99" w:name="Body Text 3"/>
     <w:lsdException w:uiPriority="99" w:name="Body Text Indent 2"/>
     <w:lsdException w:uiPriority="99" w:name="Body Text Indent 3"/>
     <w:lsdException w:uiPriority="99" w:name="Block Text"/>
     <w:lsdException w:qFormat="1" w:uiPriority="99" w:semiHidden="0" w:name="Hyperlink"/>
-    <w:lsdException w:uiPriority="99" w:name="FollowedHyperlink"/>
+    <w:lsdException w:qFormat="1" w:uiPriority="99" w:name="FollowedHyperlink"/>
     <w:lsdException w:qFormat="1" w:unhideWhenUsed="0" w:uiPriority="22" w:semiHidden="0" w:name="Strong"/>
     <w:lsdException w:qFormat="1" w:unhideWhenUsed="0" w:uiPriority="20" w:semiHidden="0" w:name="Emphasis"/>
     <w:lsdException w:uiPriority="99" w:name="Document Map"/>
     <w:lsdException w:uiPriority="99" w:name="Plain Text"/>
     <w:lsdException w:uiPriority="99" w:name="E-mail Signature"/>
-    <w:lsdException w:uiPriority="99" w:semiHidden="0" w:name="Normal (Web)"/>
+    <w:lsdException w:qFormat="1" w:uiPriority="99" w:semiHidden="0" w:name="Normal (Web)"/>
     <w:lsdException w:uiPriority="99" w:name="HTML Acronym"/>
     <w:lsdException w:uiPriority="99" w:name="HTML Address"/>
     <w:lsdException w:uiPriority="99" w:name="HTML Cite"/>
     <w:lsdException w:uiPriority="99" w:name="HTML Code"/>
     <w:lsdException w:uiPriority="99" w:name="HTML Definition"/>
     <w:lsdException w:uiPriority="99" w:name="HTML Keyboard"/>
-    <w:lsdException w:uiPriority="99" w:semiHidden="0" w:name="HTML Preformatted"/>
+    <w:lsdException w:qFormat="1" w:uiPriority="99" w:semiHidden="0" w:name="HTML Preformatted"/>
     <w:lsdException w:uiPriority="99" w:name="HTML Sample"/>
     <w:lsdException w:uiPriority="99" w:name="HTML Typewriter"/>
     <w:lsdException w:uiPriority="99" w:name="HTML Variable"/>
     <w:lsdException w:qFormat="1" w:uiPriority="99" w:name="Normal Table"/>
-    <w:lsdException w:uiPriority="99" w:name="annotation subject"/>
+    <w:lsdException w:qFormat="1" w:uiPriority="99" w:name="annotation subject"/>
     <w:lsdException w:uiPriority="99" w:name="Table Simple 1"/>
     <w:lsdException w:uiPriority="99" w:name="Table Simple 2"/>
     <w:lsdException w:uiPriority="99" w:name="Table Simple 3"/>
@@ -3197,8 +3462,8 @@
     <w:lsdException w:uiPriority="99" w:name="Table Web 1"/>
     <w:lsdException w:uiPriority="99" w:name="Table Web 2"/>
     <w:lsdException w:uiPriority="99" w:name="Table Web 3"/>
-    <w:lsdException w:uiPriority="99" w:name="Balloon Text"/>
-    <w:lsdException w:unhideWhenUsed="0" w:uiPriority="59" w:semiHidden="0" w:name="Table Grid"/>
+    <w:lsdException w:qFormat="1" w:uiPriority="99" w:name="Balloon Text"/>
+    <w:lsdException w:qFormat="1" w:unhideWhenUsed="0" w:uiPriority="59" w:semiHidden="0" w:name="Table Grid"/>
     <w:lsdException w:uiPriority="99" w:name="Table Theme"/>
     <w:lsdException w:qFormat="1" w:unhideWhenUsed="0" w:uiPriority="1" w:semiHidden="0" w:name="No Spacing"/>
     <w:lsdException w:qFormat="1" w:unhideWhenUsed="0" w:uiPriority="34" w:semiHidden="0" w:name="List Paragraph"/>
@@ -3464,6 +3729,7 @@
     <w:basedOn w:val="1"/>
     <w:next w:val="1"/>
     <w:unhideWhenUsed/>
+    <w:qFormat/>
     <w:uiPriority w:val="39"/>
     <w:pPr>
       <w:tabs>
@@ -3481,6 +3747,7 @@
     <w:name w:val="Body Text"/>
     <w:basedOn w:val="1"/>
     <w:link w:val="82"/>
+    <w:qFormat/>
     <w:uiPriority w:val="0"/>
     <w:pPr>
       <w:spacing w:after="0" w:line="240" w:lineRule="auto"/>
@@ -3498,6 +3765,7 @@
     <w:link w:val="68"/>
     <w:semiHidden/>
     <w:unhideWhenUsed/>
+    <w:qFormat/>
     <w:uiPriority w:val="99"/>
     <w:pPr>
       <w:spacing w:line="240" w:lineRule="auto"/>
@@ -3512,6 +3780,7 @@
     <w:basedOn w:val="1"/>
     <w:next w:val="1"/>
     <w:unhideWhenUsed/>
+    <w:qFormat/>
     <w:uiPriority w:val="99"/>
     <w:pPr>
       <w:spacing w:after="0"/>
@@ -3528,6 +3797,7 @@
     <w:name w:val="Normal (Web)"/>
     <w:basedOn w:val="1"/>
     <w:unhideWhenUsed/>
+    <w:qFormat/>
     <w:uiPriority w:val="99"/>
     <w:pPr>
       <w:spacing w:before="100" w:beforeAutospacing="1" w:after="100" w:afterAutospacing="1" w:line="240" w:lineRule="auto"/>
@@ -3544,6 +3814,7 @@
     <w:basedOn w:val="1"/>
     <w:link w:val="51"/>
     <w:unhideWhenUsed/>
+    <w:qFormat/>
     <w:uiPriority w:val="99"/>
     <w:pPr>
       <w:tabs>
@@ -3580,6 +3851,7 @@
     <w:link w:val="87"/>
     <w:semiHidden/>
     <w:unhideWhenUsed/>
+    <w:qFormat/>
     <w:uiPriority w:val="99"/>
     <w:pPr>
       <w:spacing w:after="120" w:line="480" w:lineRule="auto"/>
@@ -3607,6 +3879,7 @@
     <w:link w:val="69"/>
     <w:semiHidden/>
     <w:unhideWhenUsed/>
+    <w:qFormat/>
     <w:uiPriority w:val="99"/>
     <w:rPr>
       <w:b/>
@@ -3618,6 +3891,7 @@
     <w:basedOn w:val="1"/>
     <w:link w:val="43"/>
     <w:unhideWhenUsed/>
+    <w:qFormat/>
     <w:uiPriority w:val="99"/>
     <w:pPr>
       <w:tabs>
@@ -3656,6 +3930,7 @@
     <w:link w:val="39"/>
     <w:semiHidden/>
     <w:unhideWhenUsed/>
+    <w:qFormat/>
     <w:uiPriority w:val="99"/>
     <w:pPr>
       <w:spacing w:after="0" w:line="240" w:lineRule="auto"/>
@@ -3672,6 +3947,7 @@
     <w:link w:val="48"/>
     <w:semiHidden/>
     <w:unhideWhenUsed/>
+    <w:qFormat/>
     <w:uiPriority w:val="0"/>
     <w:pPr>
       <w:spacing w:after="0" w:line="240" w:lineRule="auto"/>
@@ -3686,6 +3962,7 @@
     <w:basedOn w:val="1"/>
     <w:next w:val="1"/>
     <w:unhideWhenUsed/>
+    <w:qFormat/>
     <w:uiPriority w:val="39"/>
     <w:pPr>
       <w:tabs>
@@ -3713,6 +3990,7 @@
     <w:basedOn w:val="25"/>
     <w:semiHidden/>
     <w:unhideWhenUsed/>
+    <w:qFormat/>
     <w:uiPriority w:val="99"/>
     <w:rPr>
       <w:sz w:val="16"/>
@@ -3724,6 +4002,7 @@
     <w:basedOn w:val="25"/>
     <w:semiHidden/>
     <w:unhideWhenUsed/>
+    <w:qFormat/>
     <w:uiPriority w:val="99"/>
     <w:rPr>
       <w:color w:val="800080" w:themeColor="followedHyperlink"/>
@@ -3748,6 +4027,7 @@
   <w:style w:type="character" w:styleId="30">
     <w:name w:val="footnote reference"/>
     <w:unhideWhenUsed/>
+    <w:qFormat/>
     <w:uiPriority w:val="0"/>
     <w:rPr>
       <w:vertAlign w:val="superscript"/>
@@ -3766,6 +4046,7 @@
   <w:style w:type="table" w:styleId="33">
     <w:name w:val="Table Grid"/>
     <w:basedOn w:val="32"/>
+    <w:qFormat/>
     <w:uiPriority w:val="59"/>
     <w:pPr>
       <w:spacing w:after="0" w:line="240" w:lineRule="auto"/>
@@ -3806,6 +4087,7 @@
     <w:name w:val="Título 2 Char"/>
     <w:basedOn w:val="25"/>
     <w:link w:val="3"/>
+    <w:qFormat/>
     <w:uiPriority w:val="9"/>
     <w:rPr>
       <w:rFonts w:ascii="Cambria" w:hAnsi="Cambria" w:eastAsia="Times New Roman" w:cs="Times New Roman"/>
@@ -3821,6 +4103,7 @@
     <w:name w:val="Título 3 Char"/>
     <w:basedOn w:val="25"/>
     <w:link w:val="4"/>
+    <w:qFormat/>
     <w:uiPriority w:val="9"/>
     <w:rPr>
       <w:rFonts w:ascii="Cambria" w:hAnsi="Cambria" w:eastAsia="Times New Roman" w:cs="Times New Roman"/>
@@ -3865,6 +4148,7 @@
     <w:basedOn w:val="25"/>
     <w:link w:val="22"/>
     <w:semiHidden/>
+    <w:qFormat/>
     <w:uiPriority w:val="99"/>
     <w:rPr>
       <w:rFonts w:ascii="Tahoma" w:hAnsi="Tahoma" w:eastAsia="Calibri" w:cs="Tahoma"/>
@@ -3874,6 +4158,7 @@
   </w:style>
   <w:style w:type="paragraph" w:customStyle="1" w:styleId="40">
     <w:name w:val="Default"/>
+    <w:qFormat/>
     <w:uiPriority w:val="0"/>
     <w:pPr>
       <w:autoSpaceDE w:val="0"/>
@@ -3914,6 +4199,7 @@
     <w:name w:val="Rodapé Char"/>
     <w:basedOn w:val="25"/>
     <w:link w:val="20"/>
+    <w:qFormat/>
     <w:uiPriority w:val="99"/>
     <w:rPr>
       <w:rFonts w:ascii="Calibri" w:hAnsi="Calibri" w:eastAsia="Calibri" w:cs="Times New Roman"/>
@@ -3922,10 +4208,12 @@
   <w:style w:type="character" w:customStyle="1" w:styleId="44">
     <w:name w:val="hps"/>
     <w:basedOn w:val="25"/>
+    <w:qFormat/>
     <w:uiPriority w:val="0"/>
   </w:style>
   <w:style w:type="paragraph" w:customStyle="1" w:styleId="45">
     <w:name w:val="Padrão"/>
+    <w:qFormat/>
     <w:uiPriority w:val="0"/>
     <w:pPr>
       <w:widowControl w:val="0"/>
@@ -3946,6 +4234,7 @@
   </w:style>
   <w:style w:type="character" w:customStyle="1" w:styleId="46">
     <w:name w:val="style81"/>
+    <w:qFormat/>
     <w:uiPriority w:val="0"/>
     <w:rPr>
       <w:rFonts w:hint="default" w:ascii="Verdana" w:hAnsi="Verdana"/>
@@ -3956,6 +4245,7 @@
   </w:style>
   <w:style w:type="character" w:customStyle="1" w:styleId="47">
     <w:name w:val="style51"/>
+    <w:qFormat/>
     <w:uiPriority w:val="0"/>
     <w:rPr>
       <w:color w:val="99CC00"/>
@@ -3966,6 +4256,7 @@
     <w:basedOn w:val="25"/>
     <w:link w:val="23"/>
     <w:semiHidden/>
+    <w:qFormat/>
     <w:uiPriority w:val="99"/>
     <w:rPr>
       <w:rFonts w:ascii="Calibri" w:hAnsi="Calibri" w:eastAsia="Calibri" w:cs="Times New Roman"/>
@@ -3987,12 +4278,14 @@
   <w:style w:type="character" w:customStyle="1" w:styleId="50">
     <w:name w:val="article-title"/>
     <w:basedOn w:val="25"/>
+    <w:qFormat/>
     <w:uiPriority w:val="0"/>
   </w:style>
   <w:style w:type="character" w:customStyle="1" w:styleId="51">
     <w:name w:val="Pré-formatação HTML Char"/>
     <w:basedOn w:val="25"/>
     <w:link w:val="16"/>
+    <w:qFormat/>
     <w:uiPriority w:val="99"/>
     <w:rPr>
       <w:rFonts w:ascii="Courier New" w:hAnsi="Courier New" w:eastAsia="Times New Roman" w:cs="Courier New"/>
@@ -4005,6 +4298,7 @@
   <w:style w:type="table" w:customStyle="1" w:styleId="52">
     <w:name w:val="Tabela Simples 51"/>
     <w:basedOn w:val="32"/>
+    <w:qFormat/>
     <w:uiPriority w:val="45"/>
     <w:pPr>
       <w:spacing w:after="0" w:line="240" w:lineRule="auto"/>
@@ -4116,6 +4410,7 @@
   <w:style w:type="table" w:customStyle="1" w:styleId="53">
     <w:name w:val="Tabela Simples 41"/>
     <w:basedOn w:val="32"/>
+    <w:qFormat/>
     <w:uiPriority w:val="44"/>
     <w:pPr>
       <w:spacing w:after="0" w:line="240" w:lineRule="auto"/>
@@ -4164,6 +4459,7 @@
   <w:style w:type="table" w:customStyle="1" w:styleId="54">
     <w:name w:val="Tabela Simples 31"/>
     <w:basedOn w:val="32"/>
+    <w:qFormat/>
     <w:uiPriority w:val="43"/>
     <w:pPr>
       <w:spacing w:after="0" w:line="240" w:lineRule="auto"/>
@@ -4250,6 +4546,7 @@
   <w:style w:type="table" w:customStyle="1" w:styleId="55">
     <w:name w:val="Tabela Simples 21"/>
     <w:basedOn w:val="32"/>
+    <w:qFormat/>
     <w:uiPriority w:val="42"/>
     <w:pPr>
       <w:spacing w:after="0" w:line="240" w:lineRule="auto"/>
@@ -4328,6 +4625,7 @@
   <w:style w:type="table" w:customStyle="1" w:styleId="56">
     <w:name w:val="Tabela Simples 11"/>
     <w:basedOn w:val="32"/>
+    <w:qFormat/>
     <w:uiPriority w:val="41"/>
     <w:pPr>
       <w:spacing w:after="0" w:line="240" w:lineRule="auto"/>
@@ -4391,6 +4689,7 @@
   <w:style w:type="table" w:customStyle="1" w:styleId="57">
     <w:name w:val="Tabela de Grade Clara1"/>
     <w:basedOn w:val="32"/>
+    <w:qFormat/>
     <w:uiPriority w:val="40"/>
     <w:pPr>
       <w:spacing w:after="0" w:line="240" w:lineRule="auto"/>
@@ -4415,6 +4714,7 @@
   <w:style w:type="table" w:customStyle="1" w:styleId="58">
     <w:name w:val="Tabela de Grade 1 Clara - Ênfase 51"/>
     <w:basedOn w:val="32"/>
+    <w:qFormat/>
     <w:uiPriority w:val="46"/>
     <w:pPr>
       <w:spacing w:after="0" w:line="240" w:lineRule="auto"/>
@@ -4473,6 +4773,7 @@
   <w:style w:type="table" w:customStyle="1" w:styleId="59">
     <w:name w:val="Tabela de Grade 1 Clara - Ênfase 41"/>
     <w:basedOn w:val="32"/>
+    <w:qFormat/>
     <w:uiPriority w:val="46"/>
     <w:pPr>
       <w:spacing w:after="0" w:line="240" w:lineRule="auto"/>

</xml_diff>

<commit_message>
Roteito pitch e melhorias
</commit_message>
<xml_diff>
--- a/Documentos/Report 4 - Sumarização de noticias.docx
+++ b/Documentos/Report 4 - Sumarização de noticias.docx
@@ -298,18 +298,10 @@
             </w:pPr>
             <w:r>
               <w:rPr>
-                <w:rFonts w:hint="default" w:ascii="Arial" w:hAnsi="Arial" w:cs="Arial"/>
-                <w:b/>
-                <w:lang w:val="pt-BR"/>
-              </w:rPr>
-              <w:t>c</w:t>
-            </w:r>
-            <w:r>
-              <w:rPr>
                 <w:rFonts w:ascii="Arial" w:hAnsi="Arial" w:cs="Arial"/>
                 <w:b/>
               </w:rPr>
-              <w:t>ravo-guilherme1@hotmail.com</w:t>
+              <w:t>cravo-guilherme1@hotmail.com</w:t>
             </w:r>
           </w:p>
         </w:tc>
@@ -685,9 +677,9 @@
         </w:rPr>
       </w:pPr>
       <w:bookmarkStart w:id="0" w:name="_Toc272862635"/>
-      <w:bookmarkStart w:id="1" w:name="_Toc272350162"/>
-      <w:bookmarkStart w:id="2" w:name="_Toc272861332"/>
-      <w:bookmarkStart w:id="3" w:name="_Toc272862545"/>
+      <w:bookmarkStart w:id="1" w:name="_Toc272862545"/>
+      <w:bookmarkStart w:id="2" w:name="_Toc272350162"/>
+      <w:bookmarkStart w:id="3" w:name="_Toc272861332"/>
       <w:bookmarkStart w:id="4" w:name="_Toc278294411"/>
     </w:p>
     <w:sdt>
@@ -1364,7 +1356,6 @@
         <w:ind w:left="357" w:hanging="357"/>
         <w:rPr>
           <w:rFonts w:ascii="Arial" w:hAnsi="Arial" w:eastAsia="Arial" w:cs="Arial"/>
-          <w:bCs/>
           <w:color w:val="FF0000"/>
         </w:rPr>
       </w:pPr>
@@ -1384,9 +1375,9 @@
       <w:pPr>
         <w:keepNext/>
         <w:keepLines/>
-        <w:ind w:left="0" w:leftChars="0" w:firstLine="0" w:firstLineChars="0"/>
-        <w:rPr>
-          <w:rFonts w:hint="default" w:ascii="Arial" w:hAnsi="Arial" w:cs="Arial"/>
+        <w:ind w:left="0" w:firstLine="0"/>
+        <w:rPr>
+          <w:rFonts w:ascii="Arial" w:hAnsi="Arial" w:cs="Arial"/>
         </w:rPr>
       </w:pPr>
     </w:p>
@@ -1397,12 +1388,12 @@
         <w:ind w:left="432" w:firstLine="720"/>
         <w:jc w:val="both"/>
         <w:rPr>
-          <w:rFonts w:hint="default" w:ascii="Arial" w:hAnsi="Arial" w:cs="Arial"/>
-        </w:rPr>
-      </w:pPr>
-      <w:r>
-        <w:rPr>
-          <w:rFonts w:hint="default" w:ascii="Arial" w:hAnsi="Arial" w:cs="Arial"/>
+          <w:rFonts w:ascii="Arial" w:hAnsi="Arial" w:cs="Arial"/>
+        </w:rPr>
+      </w:pPr>
+      <w:r>
+        <w:rPr>
+          <w:rFonts w:ascii="Arial" w:hAnsi="Arial" w:cs="Arial"/>
         </w:rPr>
         <w:t>O mundo está cada vez mais repleto de informações não-estruturadas, principalmente texto. Mídias sociais, como Twitter e Facebook, tiveram alto crescimento nos últimos anos e influenciam diariamente com opiniões e notícias.</w:t>
       </w:r>
@@ -1414,12 +1405,12 @@
         <w:ind w:left="432" w:firstLine="720"/>
         <w:jc w:val="both"/>
         <w:rPr>
-          <w:rFonts w:hint="default" w:ascii="Arial" w:hAnsi="Arial" w:cs="Arial"/>
-        </w:rPr>
-      </w:pPr>
-      <w:r>
-        <w:rPr>
-          <w:rFonts w:hint="default" w:ascii="Arial" w:hAnsi="Arial" w:cs="Arial"/>
+          <w:rFonts w:ascii="Arial" w:hAnsi="Arial" w:cs="Arial"/>
+        </w:rPr>
+      </w:pPr>
+      <w:r>
+        <w:rPr>
+          <w:rFonts w:ascii="Arial" w:hAnsi="Arial" w:cs="Arial"/>
         </w:rPr>
         <w:t>Sites de notícias são fontes provedoras de informações muitas vezes confiáveis, mas o volume de notícias nem sempre é possível de ser acompanhado por uma pessoa ocupada. (Rino &amp; Pardo, 2003) ”...viajar pelas páginas de notícias a fim de apreender o que é essencial exige tempo, capacidade de identificar o que é relevante, no grande volume de informações disponível, e capacidade de mentalizar, de forma coerente, o conteúdo essencial...”.</w:t>
       </w:r>
@@ -1431,31 +1422,31 @@
         <w:ind w:left="432" w:firstLine="720"/>
         <w:jc w:val="both"/>
         <w:rPr>
-          <w:rFonts w:hint="default" w:ascii="Arial" w:hAnsi="Arial" w:cs="Arial"/>
-        </w:rPr>
-      </w:pPr>
-      <w:r>
-        <w:rPr>
-          <w:rFonts w:hint="default" w:ascii="Arial" w:hAnsi="Arial" w:cs="Arial"/>
+          <w:rFonts w:ascii="Arial" w:hAnsi="Arial" w:cs="Arial"/>
+        </w:rPr>
+      </w:pPr>
+      <w:r>
+        <w:rPr>
+          <w:rFonts w:ascii="Arial" w:hAnsi="Arial" w:cs="Arial"/>
         </w:rPr>
         <w:t xml:space="preserve">Máquinas começaram a ser empregadas para realizar tarefas que antes eram das pessoas, como secretarias que resumem notícias financeiras para os patrões ou agentes de </w:t>
       </w:r>
       <w:r>
         <w:rPr>
-          <w:rFonts w:hint="default" w:ascii="Arial" w:hAnsi="Arial" w:cs="Arial"/>
+          <w:rFonts w:ascii="Arial" w:hAnsi="Arial" w:cs="Arial"/>
           <w:i/>
         </w:rPr>
         <w:t>home brokers</w:t>
       </w:r>
       <w:r>
         <w:rPr>
-          <w:rFonts w:hint="default" w:ascii="Arial" w:hAnsi="Arial" w:cs="Arial"/>
+          <w:rFonts w:ascii="Arial" w:hAnsi="Arial" w:cs="Arial"/>
         </w:rPr>
         <w:t xml:space="preserve"> geram </w:t>
       </w:r>
       <w:r>
         <w:rPr>
-          <w:rFonts w:hint="default" w:ascii="Arial" w:hAnsi="Arial" w:cs="Arial"/>
+          <w:rFonts w:ascii="Arial" w:hAnsi="Arial" w:cs="Arial"/>
           <w:i/>
           <w:iCs/>
         </w:rPr>
@@ -1463,7 +1454,7 @@
       </w:r>
       <w:r>
         <w:rPr>
-          <w:rFonts w:hint="default" w:ascii="Arial" w:hAnsi="Arial" w:cs="Arial"/>
+          <w:rFonts w:ascii="Arial" w:hAnsi="Arial" w:cs="Arial"/>
         </w:rPr>
         <w:t xml:space="preserve"> para investidores, que possibilitou a diminuição do tempo de muitos processos.</w:t>
       </w:r>
@@ -1475,12 +1466,12 @@
         <w:ind w:left="432" w:firstLine="720"/>
         <w:jc w:val="both"/>
         <w:rPr>
-          <w:rFonts w:hint="default" w:ascii="Arial" w:hAnsi="Arial" w:cs="Arial"/>
-        </w:rPr>
-      </w:pPr>
-      <w:r>
-        <w:rPr>
-          <w:rFonts w:hint="default" w:ascii="Arial" w:hAnsi="Arial" w:cs="Arial"/>
+          <w:rFonts w:ascii="Arial" w:hAnsi="Arial" w:cs="Arial"/>
+        </w:rPr>
+      </w:pPr>
+      <w:r>
+        <w:rPr>
+          <w:rFonts w:ascii="Arial" w:hAnsi="Arial" w:cs="Arial"/>
         </w:rPr>
         <w:t>Em IA, uma das técnicas mais recentes para tratar de sumarização de texto são redes neurais recorrentes. Este método possui aplicações para solucionar algumas análises de sentimento, entidades nomeadas e sumarização de texto.</w:t>
       </w:r>
@@ -1492,12 +1483,12 @@
         <w:ind w:left="432" w:firstLine="720"/>
         <w:jc w:val="both"/>
         <w:rPr>
-          <w:rFonts w:hint="default" w:ascii="Arial" w:hAnsi="Arial" w:cs="Arial"/>
-        </w:rPr>
-      </w:pPr>
-      <w:r>
-        <w:rPr>
-          <w:rFonts w:hint="default" w:ascii="Arial" w:hAnsi="Arial" w:cs="Arial"/>
+          <w:rFonts w:ascii="Arial" w:hAnsi="Arial" w:cs="Arial"/>
+        </w:rPr>
+      </w:pPr>
+      <w:r>
+        <w:rPr>
+          <w:rFonts w:ascii="Arial" w:hAnsi="Arial" w:cs="Arial"/>
         </w:rPr>
         <w:t>Primeiramente, para a sumarização de texto, há a coleta das notícias que para utilização como entrada na rede neural, nessa coleta são captados os títulos e os textos das notícias onde o título fica sendo nosso parâmetro de comparação para a saída da rede neural.</w:t>
       </w:r>
@@ -1509,12 +1500,12 @@
         <w:ind w:left="432" w:firstLine="720"/>
         <w:jc w:val="both"/>
         <w:rPr>
-          <w:rFonts w:hint="default" w:ascii="Arial" w:hAnsi="Arial" w:cs="Arial"/>
-        </w:rPr>
-      </w:pPr>
-      <w:r>
-        <w:rPr>
-          <w:rFonts w:hint="default" w:ascii="Arial" w:hAnsi="Arial" w:cs="Arial"/>
+          <w:rFonts w:ascii="Arial" w:hAnsi="Arial" w:cs="Arial"/>
+        </w:rPr>
+      </w:pPr>
+      <w:r>
+        <w:rPr>
+          <w:rFonts w:ascii="Arial" w:hAnsi="Arial" w:cs="Arial"/>
         </w:rPr>
         <w:t>Posteriormente, na etapa de teste, que consiste em dividir os dados coletados em treino e teste, esses dois grupos podem ter tamanho que for necessário.  A divisão mais comum é 70% para treino e 30% para teste, a rede aprenderá com o grupo de treino e o resultado obtido pela mesma será analisado com o grupo de teste.</w:t>
       </w:r>
@@ -1526,12 +1517,12 @@
         <w:ind w:left="432" w:firstLine="720"/>
         <w:jc w:val="both"/>
         <w:rPr>
-          <w:rFonts w:hint="default" w:ascii="Arial" w:hAnsi="Arial" w:cs="Arial"/>
-        </w:rPr>
-      </w:pPr>
-      <w:r>
-        <w:rPr>
-          <w:rFonts w:hint="default" w:ascii="Arial" w:hAnsi="Arial" w:cs="Arial"/>
+          <w:rFonts w:ascii="Arial" w:hAnsi="Arial" w:cs="Arial"/>
+        </w:rPr>
+      </w:pPr>
+      <w:r>
+        <w:rPr>
+          <w:rFonts w:ascii="Arial" w:hAnsi="Arial" w:cs="Arial"/>
         </w:rPr>
         <w:t>A rede neural aprenderá lendo o texto da notícia e fará uma ligação com o título, já na etapa de teste lerá as notícias do grupo que ela não conhece os dados e tentará gerar um título, ao término será realizado uma análise dessa saída com o título original, com isso será feito a análise, de acordo com (Ferneda, 2006)  ”As redes neurais artificiais se diferenciam pela sua arquitetura e pela forma como os pesos associados às conexões são ajustados durante o processo de aprendizado”.</w:t>
       </w:r>
@@ -1543,12 +1534,12 @@
         <w:ind w:left="432" w:firstLine="720"/>
         <w:jc w:val="both"/>
         <w:rPr>
-          <w:rFonts w:hint="default" w:ascii="Arial" w:hAnsi="Arial" w:cs="Arial"/>
-        </w:rPr>
-      </w:pPr>
-      <w:r>
-        <w:rPr>
-          <w:rFonts w:hint="default" w:ascii="Arial" w:hAnsi="Arial" w:cs="Arial"/>
+          <w:rFonts w:ascii="Arial" w:hAnsi="Arial" w:cs="Arial"/>
+        </w:rPr>
+      </w:pPr>
+      <w:r>
+        <w:rPr>
+          <w:rFonts w:ascii="Arial" w:hAnsi="Arial" w:cs="Arial"/>
         </w:rPr>
         <w:t>Entretanto, deve-se observar que se a maioria das notícias na parte de treinamento possuírem títulos sensacionalistas ou que não condizem com as reais informações apresentadas no texto, será gerado resultados não confiáveis, podendo com isso gerar um algoritmo enviesado, ou seja, que pensa de forma muito parecida com a fonte das notícias.</w:t>
       </w:r>
@@ -1560,12 +1551,12 @@
         <w:ind w:left="432" w:firstLine="720"/>
         <w:jc w:val="both"/>
         <w:rPr>
-          <w:rFonts w:hint="default" w:ascii="Arial" w:hAnsi="Arial" w:cs="Arial"/>
-        </w:rPr>
-      </w:pPr>
-      <w:r>
-        <w:rPr>
-          <w:rFonts w:hint="default" w:ascii="Arial" w:hAnsi="Arial" w:cs="Arial"/>
+          <w:rFonts w:ascii="Arial" w:hAnsi="Arial" w:cs="Arial"/>
+        </w:rPr>
+      </w:pPr>
+      <w:r>
+        <w:rPr>
+          <w:rFonts w:ascii="Arial" w:hAnsi="Arial" w:cs="Arial"/>
         </w:rPr>
         <w:t>Para evitar esse problema e garantir melhor assertividade, é necessário um grande volume de dados e de várias fontes, evitando assim criar algum viés na rede neural.</w:t>
       </w:r>
@@ -1577,12 +1568,12 @@
         <w:ind w:left="432" w:firstLine="720"/>
         <w:jc w:val="both"/>
         <w:rPr>
-          <w:rFonts w:hint="default" w:ascii="Arial" w:hAnsi="Arial" w:cs="Arial"/>
-        </w:rPr>
-      </w:pPr>
-      <w:r>
-        <w:rPr>
-          <w:rFonts w:hint="default" w:ascii="Arial" w:hAnsi="Arial" w:cs="Arial"/>
+          <w:rFonts w:ascii="Arial" w:hAnsi="Arial" w:cs="Arial"/>
+        </w:rPr>
+      </w:pPr>
+      <w:r>
+        <w:rPr>
+          <w:rFonts w:ascii="Arial" w:hAnsi="Arial" w:cs="Arial"/>
         </w:rPr>
         <w:t>Por fim, a área científica poderá beneficiar-se para melhor inserção de títulos em artigos, assim como resenhas ou textos gerais em instituições acadêmicas, pois a sumarização possibilita que mais textos sejam lidos em menor tempo, sem que haja perda no sentido para que a mensagem seja transmitida.</w:t>
       </w:r>
@@ -1593,7 +1584,7 @@
         <w:keepLines/>
         <w:ind w:left="432" w:firstLine="720"/>
         <w:rPr>
-          <w:rFonts w:hint="default" w:ascii="Arial" w:hAnsi="Arial" w:cs="Arial"/>
+          <w:rFonts w:ascii="Arial" w:hAnsi="Arial" w:cs="Arial"/>
         </w:rPr>
       </w:pPr>
     </w:p>
@@ -1630,14 +1621,31 @@
     <w:p>
       <w:pPr>
         <w:spacing w:after="31" w:line="360" w:lineRule="auto"/>
-        <w:ind w:left="-15" w:right="553" w:firstLine="701"/>
+        <w:ind w:left="0" w:leftChars="0" w:right="553" w:firstLine="700" w:firstLineChars="0"/>
         <w:jc w:val="both"/>
         <w:rPr>
           <w:rFonts w:ascii="Arial" w:hAnsi="Arial" w:eastAsia="Arial" w:cs="Arial"/>
           <w:bCs/>
-          <w:color w:val="000000"/>
-        </w:rPr>
-      </w:pPr>
+        </w:rPr>
+      </w:pPr>
+    </w:p>
+    <w:p>
+      <w:pPr>
+        <w:spacing w:after="31" w:line="360" w:lineRule="auto"/>
+        <w:ind w:left="0" w:leftChars="0" w:right="553" w:firstLine="700" w:firstLineChars="0"/>
+        <w:jc w:val="both"/>
+        <w:rPr>
+          <w:rFonts w:ascii="Arial" w:hAnsi="Arial" w:eastAsia="Arial" w:cs="Arial"/>
+          <w:bCs/>
+        </w:rPr>
+      </w:pPr>
+      <w:r>
+        <w:rPr>
+          <w:rFonts w:ascii="Arial" w:hAnsi="Arial" w:eastAsia="Arial" w:cs="Arial"/>
+          <w:bCs/>
+        </w:rPr>
+        <w:t>A sumarização de textos possui métodos úteis para diminuir o grande volume de informações e, a combinação deles pode trazer bons resultados, já que todos tem uma desvantagem na sua utilização.</w:t>
+      </w:r>
     </w:p>
     <w:p>
       <w:pPr>
@@ -1647,16 +1655,46 @@
         <w:rPr>
           <w:rFonts w:ascii="Arial" w:hAnsi="Arial" w:eastAsia="Arial" w:cs="Arial"/>
           <w:bCs/>
-          <w:color w:val="FF0000"/>
-        </w:rPr>
-      </w:pPr>
-      <w:r>
-        <w:rPr>
-          <w:rFonts w:ascii="Arial" w:hAnsi="Arial" w:eastAsia="Arial" w:cs="Arial"/>
-          <w:bCs/>
-          <w:color w:val="FF0000"/>
-        </w:rPr>
-        <w:t>Nesse capítulo será possível descrever os principais trabalhos correlatos ao assunto abordado na monografia. Outra possibilidade seria complementar com sistemas equivalente existentes no mercado, bem como inserir possíveis informações sobre seus custos</w:t>
+        </w:rPr>
+      </w:pPr>
+      <w:r>
+        <w:rPr>
+          <w:rFonts w:ascii="Arial" w:hAnsi="Arial" w:eastAsia="Arial" w:cs="Arial"/>
+          <w:bCs/>
+        </w:rPr>
+        <w:t xml:space="preserve">Estudos feitos por (Brownlee, 2017) apontam o funcionamento do método </w:t>
+      </w:r>
+      <w:r>
+        <w:rPr>
+          <w:rFonts w:ascii="Arial" w:hAnsi="Arial" w:eastAsia="Arial" w:cs="Arial"/>
+          <w:bCs/>
+          <w:i/>
+          <w:iCs/>
+        </w:rPr>
+        <w:t>Bag of Words</w:t>
+      </w:r>
+      <w:r>
+        <w:rPr>
+          <w:rFonts w:ascii="Arial" w:hAnsi="Arial" w:eastAsia="Arial" w:cs="Arial"/>
+          <w:bCs/>
+        </w:rPr>
+        <w:t xml:space="preserve">, comumente usado para auxiliar um computador a compreender textos atribuindo um peso para cada palavra, descartando palavras com pesos menores sem muita informação como, </w:t>
+      </w:r>
+      <w:r>
+        <w:rPr>
+          <w:rFonts w:ascii="Arial" w:hAnsi="Arial" w:eastAsia="Arial" w:cs="Arial"/>
+          <w:bCs/>
+          <w:i/>
+          <w:iCs/>
+        </w:rPr>
+        <w:t>stop words</w:t>
+      </w:r>
+      <w:r>
+        <w:rPr>
+          <w:rFonts w:ascii="Arial" w:hAnsi="Arial" w:eastAsia="Arial" w:cs="Arial"/>
+          <w:bCs/>
+        </w:rPr>
+        <w:t>, e mais relevância as com maior peso.</w:t>
       </w:r>
     </w:p>
     <w:p>
@@ -1665,18 +1703,16 @@
         <w:ind w:left="-15" w:right="553" w:firstLine="701"/>
         <w:jc w:val="both"/>
         <w:rPr>
-          <w:rFonts w:hint="default" w:ascii="Arial" w:hAnsi="Arial" w:eastAsia="Arial" w:cs="Arial"/>
-          <w:bCs/>
-          <w:lang w:val="pt-BR"/>
-        </w:rPr>
-      </w:pPr>
-      <w:r>
-        <w:rPr>
-          <w:rFonts w:hint="default" w:ascii="Arial" w:hAnsi="Arial" w:eastAsia="Arial" w:cs="Arial"/>
-          <w:bCs/>
-          <w:lang w:val="pt-BR"/>
-        </w:rPr>
-        <w:t>A sumarização de textos possui métodos úteis para diminuir o grande volume de informações e, a combinação deles pode trazer bons resultados, já que todos tem uma desvantagem na sua utilização.</w:t>
+          <w:rFonts w:ascii="Arial" w:hAnsi="Arial" w:eastAsia="Arial" w:cs="Arial"/>
+          <w:bCs/>
+        </w:rPr>
+      </w:pPr>
+      <w:r>
+        <w:rPr>
+          <w:rFonts w:ascii="Arial" w:hAnsi="Arial" w:eastAsia="Arial" w:cs="Arial"/>
+          <w:bCs/>
+        </w:rPr>
+        <w:t>O uso de redes neurais para sumarização de textos realizado por Kryscinski et al. (2019), aponta que existem partes críticas na análise da documentação que são fragmentos com informações mais significativas como, palavras contidas no sumário.</w:t>
       </w:r>
     </w:p>
     <w:p>
@@ -1685,76 +1721,32 @@
         <w:ind w:left="-15" w:right="553" w:firstLine="701"/>
         <w:jc w:val="both"/>
         <w:rPr>
-          <w:rFonts w:hint="default" w:ascii="Arial" w:hAnsi="Arial" w:eastAsia="Arial" w:cs="Arial"/>
-          <w:bCs/>
-          <w:i w:val="0"/>
-          <w:iCs w:val="0"/>
-          <w:lang w:val="pt-BR"/>
-        </w:rPr>
-      </w:pPr>
-      <w:r>
-        <w:rPr>
-          <w:rFonts w:hint="default" w:ascii="Arial" w:hAnsi="Arial" w:eastAsia="Arial" w:cs="Arial"/>
-          <w:bCs/>
-          <w:lang w:val="pt-BR"/>
-        </w:rPr>
-        <w:t>Estudos feitos p</w:t>
-      </w:r>
-      <w:r>
-        <w:rPr>
-          <w:rFonts w:hint="default" w:ascii="Arial" w:hAnsi="Arial" w:eastAsia="Arial" w:cs="Arial"/>
-          <w:bCs/>
-          <w:lang w:val="pt-BR"/>
-        </w:rPr>
-        <w:t>or (Brownlee, 2017) ap</w:t>
-      </w:r>
-      <w:r>
-        <w:rPr>
-          <w:rFonts w:hint="default" w:ascii="Arial" w:hAnsi="Arial" w:eastAsia="Arial" w:cs="Arial"/>
-          <w:bCs/>
-          <w:lang w:val="pt-BR"/>
-        </w:rPr>
-        <w:t xml:space="preserve">ontam o funcionamento do método </w:t>
-      </w:r>
-      <w:r>
-        <w:rPr>
-          <w:rFonts w:hint="default" w:ascii="Arial" w:hAnsi="Arial" w:eastAsia="Arial" w:cs="Arial"/>
+          <w:rFonts w:ascii="Arial" w:hAnsi="Arial" w:eastAsia="Arial" w:cs="Arial"/>
+          <w:bCs/>
+        </w:rPr>
+      </w:pPr>
+      <w:r>
+        <w:rPr>
+          <w:rFonts w:ascii="Arial" w:hAnsi="Arial" w:eastAsia="Arial" w:cs="Arial"/>
+          <w:bCs/>
+        </w:rPr>
+        <w:t xml:space="preserve"> Para Chen, K., Corrado, G., Dean, J., Tomas, M., &amp; Sutskever, com o uso distribuído de alta performance de representação de vetores do </w:t>
+      </w:r>
+      <w:r>
+        <w:rPr>
+          <w:rFonts w:ascii="Arial" w:hAnsi="Arial" w:eastAsia="Arial" w:cs="Arial"/>
           <w:bCs/>
           <w:i/>
           <w:iCs/>
-          <w:lang w:val="pt-BR"/>
-        </w:rPr>
-        <w:t>Bag of Words</w:t>
-      </w:r>
-      <w:r>
-        <w:rPr>
-          <w:rFonts w:hint="default" w:ascii="Arial" w:hAnsi="Arial" w:eastAsia="Arial" w:cs="Arial"/>
-          <w:bCs/>
-          <w:i w:val="0"/>
-          <w:iCs w:val="0"/>
-          <w:lang w:val="pt-BR"/>
-        </w:rPr>
-        <w:t xml:space="preserve">, comumente usado para auxiliar um computador a compreender textos atribuindo um peso para cada palavra, descartando palavras com pesos menores sem muita informação como, </w:t>
-      </w:r>
-      <w:r>
-        <w:rPr>
-          <w:rFonts w:hint="default" w:ascii="Arial" w:hAnsi="Arial" w:eastAsia="Arial" w:cs="Arial"/>
-          <w:bCs/>
-          <w:i/>
-          <w:iCs/>
-          <w:lang w:val="pt-BR"/>
-        </w:rPr>
-        <w:t>stop words</w:t>
-      </w:r>
-      <w:r>
-        <w:rPr>
-          <w:rFonts w:hint="default" w:ascii="Arial" w:hAnsi="Arial" w:eastAsia="Arial" w:cs="Arial"/>
-          <w:bCs/>
-          <w:i w:val="0"/>
-          <w:iCs w:val="0"/>
-          <w:lang w:val="pt-BR"/>
-        </w:rPr>
-        <w:t>, e mais relevância as com maior peso.</w:t>
+        </w:rPr>
+        <w:t>Skip-Gram</w:t>
+      </w:r>
+      <w:r>
+        <w:rPr>
+          <w:rFonts w:ascii="Arial" w:hAnsi="Arial" w:eastAsia="Arial" w:cs="Arial"/>
+          <w:bCs/>
+        </w:rPr>
+        <w:t xml:space="preserve">,  o processo de palavras similares é melhorado em linguagem natural. </w:t>
       </w:r>
     </w:p>
     <w:p>
@@ -1763,154 +1755,30 @@
         <w:ind w:left="-15" w:right="553" w:firstLine="701"/>
         <w:jc w:val="both"/>
         <w:rPr>
-          <w:rFonts w:hint="default" w:ascii="Arial" w:hAnsi="Arial" w:eastAsia="Arial" w:cs="Arial"/>
-          <w:bCs/>
-          <w:i w:val="0"/>
-          <w:iCs w:val="0"/>
-          <w:lang w:val="pt-BR"/>
-        </w:rPr>
-      </w:pPr>
-      <w:r>
-        <w:rPr>
-          <w:rFonts w:hint="default" w:ascii="Arial" w:hAnsi="Arial" w:eastAsia="Arial" w:cs="Arial"/>
-          <w:bCs/>
-          <w:i w:val="0"/>
-          <w:iCs w:val="0"/>
-          <w:lang w:val="pt-BR"/>
-        </w:rPr>
-        <w:t>O uso de redes neurais para sumarização de textos realizado po</w:t>
-      </w:r>
-      <w:r>
-        <w:rPr>
-          <w:rFonts w:hint="default" w:ascii="Arial" w:hAnsi="Arial" w:eastAsia="Arial" w:cs="Arial"/>
-          <w:bCs/>
-          <w:i w:val="0"/>
-          <w:iCs w:val="0"/>
-          <w:lang w:val="pt-BR"/>
-        </w:rPr>
-        <w:t>r Kryscinski et al. (2019), aponta que existem partes críticas na análise da documentaçã</w:t>
-      </w:r>
-      <w:r>
-        <w:rPr>
-          <w:rFonts w:hint="default" w:ascii="Arial" w:hAnsi="Arial" w:eastAsia="Arial" w:cs="Arial"/>
-          <w:bCs/>
-          <w:i w:val="0"/>
-          <w:iCs w:val="0"/>
-          <w:lang w:val="pt-BR"/>
-        </w:rPr>
-        <w:t>o que são fragmentos com informações mais significativas como, palavras contidas no sumário.</w:t>
-      </w:r>
-    </w:p>
-    <w:p>
-      <w:pPr>
-        <w:spacing w:after="31" w:line="360" w:lineRule="auto"/>
-        <w:ind w:left="-15" w:right="553" w:firstLine="701"/>
-        <w:jc w:val="both"/>
-        <w:rPr>
-          <w:rFonts w:hint="default" w:ascii="Arial" w:hAnsi="Arial" w:eastAsia="Arial" w:cs="Arial"/>
-          <w:bCs/>
-          <w:i w:val="0"/>
-          <w:iCs w:val="0"/>
-          <w:lang w:val="pt-BR"/>
-        </w:rPr>
-      </w:pPr>
-      <w:r>
-        <w:rPr>
-          <w:rFonts w:hint="default" w:ascii="Arial" w:hAnsi="Arial" w:eastAsia="Arial" w:cs="Arial"/>
-          <w:bCs/>
-          <w:i w:val="0"/>
-          <w:iCs w:val="0"/>
-          <w:lang w:val="pt-BR"/>
-        </w:rPr>
-        <w:t xml:space="preserve"> Para </w:t>
-      </w:r>
-      <w:r>
-        <w:rPr>
-          <w:rFonts w:hint="default" w:ascii="Arial" w:hAnsi="Arial" w:eastAsia="Arial" w:cs="Arial"/>
-          <w:bCs/>
-          <w:i w:val="0"/>
-          <w:iCs w:val="0"/>
-          <w:lang w:val="en-US"/>
-        </w:rPr>
-        <w:t>Chen, K., Corrado, G., Dean, J., Tomas, M., &amp; Sutskever</w:t>
-      </w:r>
-      <w:r>
-        <w:rPr>
-          <w:rFonts w:hint="default" w:ascii="Arial" w:hAnsi="Arial" w:eastAsia="Arial" w:cs="Arial"/>
-          <w:bCs/>
-          <w:i w:val="0"/>
-          <w:iCs w:val="0"/>
-          <w:lang w:val="pt-BR"/>
-        </w:rPr>
-        <w:t xml:space="preserve">, com o uso distribuído de alta performance de representação de vetores do </w:t>
-      </w:r>
-      <w:r>
-        <w:rPr>
-          <w:rFonts w:hint="default" w:ascii="Arial" w:hAnsi="Arial" w:eastAsia="Arial" w:cs="Arial"/>
-          <w:bCs/>
-          <w:i/>
-          <w:iCs/>
-          <w:lang w:val="pt-BR"/>
-        </w:rPr>
-        <w:t>Skip-Gram</w:t>
-      </w:r>
-      <w:r>
-        <w:rPr>
-          <w:rFonts w:hint="default" w:ascii="Arial" w:hAnsi="Arial" w:eastAsia="Arial" w:cs="Arial"/>
-          <w:bCs/>
-          <w:i w:val="0"/>
-          <w:iCs w:val="0"/>
-          <w:lang w:val="pt-BR"/>
-        </w:rPr>
-        <w:t xml:space="preserve">,  o processo de palavras similares é melhorado em linguagem natural. </w:t>
-      </w:r>
-    </w:p>
-    <w:p>
-      <w:pPr>
-        <w:spacing w:after="31" w:line="360" w:lineRule="auto"/>
-        <w:ind w:left="-15" w:right="553" w:firstLine="701"/>
-        <w:jc w:val="both"/>
-        <w:rPr>
-          <w:rFonts w:hint="default" w:ascii="Arial" w:hAnsi="Arial" w:eastAsia="Arial" w:cs="Arial"/>
-          <w:bCs/>
-          <w:lang w:val="pt-BR"/>
-        </w:rPr>
-      </w:pPr>
-      <w:r>
-        <w:rPr>
-          <w:rFonts w:hint="default" w:ascii="Arial" w:hAnsi="Arial" w:eastAsia="Arial" w:cs="Arial"/>
-          <w:bCs/>
-          <w:i w:val="0"/>
-          <w:iCs w:val="0"/>
-          <w:lang w:val="pt-BR"/>
+          <w:rFonts w:ascii="Arial" w:hAnsi="Arial" w:eastAsia="Arial" w:cs="Arial"/>
+          <w:bCs/>
+        </w:rPr>
+      </w:pPr>
+      <w:r>
+        <w:rPr>
+          <w:rFonts w:ascii="Arial" w:hAnsi="Arial" w:eastAsia="Arial" w:cs="Arial"/>
+          <w:bCs/>
         </w:rPr>
         <w:t xml:space="preserve"> </w:t>
       </w:r>
-    </w:p>
-    <w:p>
-      <w:pPr>
-        <w:spacing w:after="31" w:line="360" w:lineRule="auto"/>
-        <w:ind w:left="-15" w:right="553" w:firstLine="701"/>
-        <w:jc w:val="both"/>
-        <w:rPr>
-          <w:rFonts w:hint="default" w:ascii="Arial" w:hAnsi="Arial" w:eastAsia="Arial" w:cs="Arial"/>
-          <w:bCs/>
-          <w:color w:val="FF0000"/>
-          <w:lang w:val="pt-BR"/>
-        </w:rPr>
-      </w:pPr>
     </w:p>
     <w:p>
       <w:pPr>
         <w:keepNext/>
         <w:keepLines/>
-        <w:ind w:left="432" w:firstLine="720"/>
-        <w:rPr>
-          <w:rFonts w:hint="default" w:ascii="Arial" w:hAnsi="Arial" w:eastAsia="Arial" w:cs="Arial"/>
-          <w:bCs/>
-          <w:lang w:val="pt-BR"/>
-        </w:rPr>
-      </w:pPr>
+        <w:ind w:left="0" w:leftChars="0" w:firstLine="0" w:firstLineChars="0"/>
+        <w:rPr>
+          <w:rFonts w:ascii="Arial" w:hAnsi="Arial" w:eastAsia="Arial" w:cs="Arial"/>
+          <w:bCs/>
+        </w:rPr>
+      </w:pPr>
+      <w:bookmarkStart w:id="19" w:name="_GoBack"/>
+      <w:bookmarkEnd w:id="19"/>
     </w:p>
     <w:p>
       <w:pPr>
@@ -1938,8 +1806,8 @@
           <w:szCs w:val="22"/>
         </w:rPr>
       </w:pPr>
-      <w:bookmarkStart w:id="8" w:name="_Toc506846027"/>
-      <w:bookmarkStart w:id="9" w:name="_Toc5749288"/>
+      <w:bookmarkStart w:id="8" w:name="_Toc5749288"/>
+      <w:bookmarkStart w:id="9" w:name="_Toc506846027"/>
       <w:r>
         <w:rPr>
           <w:rFonts w:ascii="Arial" w:hAnsi="Arial" w:eastAsia="Arial" w:cs="Arial"/>
@@ -1997,67 +1865,7 @@
           <w:rFonts w:ascii="Arial" w:hAnsi="Arial" w:eastAsia="Arial" w:cs="Arial"/>
           <w:bCs/>
         </w:rPr>
-        <w:t>Nessa apresentação será feito com</w:t>
-      </w:r>
-      <w:r>
-        <w:rPr>
-          <w:rFonts w:hint="default" w:ascii="Arial" w:hAnsi="Arial" w:eastAsia="Arial" w:cs="Arial"/>
-          <w:bCs/>
-          <w:lang w:val="pt-BR"/>
-        </w:rPr>
-        <w:t xml:space="preserve"> uma quantidade menor de</w:t>
-      </w:r>
-      <w:r>
-        <w:rPr>
-          <w:rFonts w:ascii="Arial" w:hAnsi="Arial" w:eastAsia="Arial" w:cs="Arial"/>
-          <w:bCs/>
-        </w:rPr>
-        <w:t xml:space="preserve"> notícias para simular de maneira mais </w:t>
-      </w:r>
-      <w:r>
-        <w:rPr>
-          <w:rFonts w:hint="default" w:ascii="Arial" w:hAnsi="Arial" w:eastAsia="Arial" w:cs="Arial"/>
-          <w:bCs/>
-          <w:lang w:val="pt-BR"/>
-        </w:rPr>
-        <w:t>efetiva,</w:t>
-      </w:r>
-      <w:r>
-        <w:rPr>
-          <w:rFonts w:ascii="Arial" w:hAnsi="Arial" w:eastAsia="Arial" w:cs="Arial"/>
-          <w:bCs/>
-        </w:rPr>
-        <w:t xml:space="preserve"> neste primeiro momento, </w:t>
-      </w:r>
-      <w:r>
-        <w:rPr>
-          <w:rFonts w:hint="default" w:ascii="Arial" w:hAnsi="Arial" w:eastAsia="Arial" w:cs="Arial"/>
-          <w:bCs/>
-          <w:lang w:val="pt-BR"/>
-        </w:rPr>
-        <w:t>com</w:t>
-      </w:r>
-      <w:r>
-        <w:rPr>
-          <w:rFonts w:ascii="Arial" w:hAnsi="Arial" w:eastAsia="Arial" w:cs="Arial"/>
-          <w:bCs/>
-        </w:rPr>
-        <w:t xml:space="preserve"> analis</w:t>
-      </w:r>
-      <w:r>
-        <w:rPr>
-          <w:rFonts w:hint="default" w:ascii="Arial" w:hAnsi="Arial" w:eastAsia="Arial" w:cs="Arial"/>
-          <w:bCs/>
-          <w:lang w:val="pt-BR"/>
-        </w:rPr>
-        <w:t xml:space="preserve">e de, aproximadamente, </w:t>
-      </w:r>
-      <w:r>
-        <w:rPr>
-          <w:rFonts w:ascii="Arial" w:hAnsi="Arial" w:eastAsia="Arial" w:cs="Arial"/>
-          <w:bCs/>
-        </w:rPr>
-        <w:t>10 páginas de notícias de um site.</w:t>
+        <w:t>Nessa apresentação será feito com uma quantidade menor de notícias para simular de maneira mais efetiva, neste primeiro momento, com analise de, aproximadamente, 10 páginas de notícias de um site.</w:t>
       </w:r>
     </w:p>
     <w:p>
@@ -2073,48 +1881,10 @@
       </w:pPr>
       <w:r>
         <w:rPr>
-          <w:rFonts w:hint="default" w:ascii="Arial" w:hAnsi="Arial" w:eastAsia="Arial" w:cs="Arial"/>
-          <w:bCs/>
-          <w:lang w:val="pt-BR"/>
-        </w:rPr>
-        <w:t>Ao obter os</w:t>
-      </w:r>
-      <w:r>
-        <w:rPr>
-          <w:rFonts w:ascii="Arial" w:hAnsi="Arial" w:eastAsia="Arial" w:cs="Arial"/>
-          <w:bCs/>
-        </w:rPr>
-        <w:t xml:space="preserve"> dados</w:t>
-      </w:r>
-      <w:r>
-        <w:rPr>
-          <w:rFonts w:hint="default" w:ascii="Arial" w:hAnsi="Arial" w:eastAsia="Arial" w:cs="Arial"/>
-          <w:bCs/>
-          <w:lang w:val="pt-BR"/>
-        </w:rPr>
-        <w:t>,</w:t>
-      </w:r>
-      <w:r>
-        <w:rPr>
-          <w:rFonts w:ascii="Arial" w:hAnsi="Arial" w:eastAsia="Arial" w:cs="Arial"/>
-          <w:bCs/>
-        </w:rPr>
-        <w:t xml:space="preserve"> pode</w:t>
-      </w:r>
-      <w:r>
-        <w:rPr>
-          <w:rFonts w:hint="default" w:ascii="Arial" w:hAnsi="Arial" w:eastAsia="Arial" w:cs="Arial"/>
-          <w:bCs/>
-          <w:lang w:val="pt-BR"/>
-        </w:rPr>
-        <w:t>-se</w:t>
-      </w:r>
-      <w:r>
-        <w:rPr>
-          <w:rFonts w:ascii="Arial" w:hAnsi="Arial" w:eastAsia="Arial" w:cs="Arial"/>
-          <w:bCs/>
-        </w:rPr>
-        <w:t xml:space="preserve"> analisar e verificar os próximos passos para o TCC2.</w:t>
+          <w:rFonts w:ascii="Arial" w:hAnsi="Arial" w:eastAsia="Arial" w:cs="Arial"/>
+          <w:bCs/>
+        </w:rPr>
+        <w:t>Ao obter os dados, pode-se analisar e verificar os próximos passos para o TCC2.</w:t>
       </w:r>
     </w:p>
     <w:p>
@@ -2177,24 +1947,106 @@
         <w:rPr>
           <w:rFonts w:ascii="Arial" w:hAnsi="Arial" w:eastAsia="Arial" w:cs="Arial"/>
           <w:bCs/>
-          <w:color w:val="000000"/>
-        </w:rPr>
-      </w:pPr>
-      <w:r>
-        <w:rPr>
-          <w:rFonts w:ascii="Arial" w:hAnsi="Arial" w:eastAsia="Arial" w:cs="Arial"/>
-          <w:bCs/>
-          <w:color w:val="FF0000"/>
-        </w:rPr>
-        <w:t xml:space="preserve">Este capítulo é destinado para a descrição do que não será desenvolvido dentro do domínio apresentado. </w:t>
-      </w:r>
-      <w:r>
-        <w:rPr>
-          <w:rFonts w:ascii="Arial" w:hAnsi="Arial" w:eastAsia="Arial" w:cs="Arial"/>
-          <w:bCs/>
-          <w:color w:val="000000"/>
-        </w:rPr>
-        <w:t xml:space="preserve"> </w:t>
+        </w:rPr>
+      </w:pPr>
+      <w:r>
+        <w:rPr>
+          <w:rFonts w:ascii="Arial" w:hAnsi="Arial" w:eastAsia="Arial" w:cs="Arial"/>
+          <w:bCs/>
+        </w:rPr>
+        <w:t>Neste trabalho não será entregue:</w:t>
+      </w:r>
+    </w:p>
+    <w:p>
+      <w:pPr>
+        <w:pStyle w:val="41"/>
+        <w:numPr>
+          <w:ilvl w:val="0"/>
+          <w:numId w:val="2"/>
+        </w:numPr>
+        <w:spacing w:after="31" w:line="360" w:lineRule="auto"/>
+        <w:ind w:right="553"/>
+        <w:jc w:val="both"/>
+        <w:rPr>
+          <w:rFonts w:ascii="Arial" w:hAnsi="Arial" w:eastAsia="Arial" w:cs="Arial"/>
+          <w:bCs/>
+        </w:rPr>
+      </w:pPr>
+      <w:r>
+        <w:rPr>
+          <w:rFonts w:ascii="Arial" w:hAnsi="Arial" w:eastAsia="Arial" w:cs="Arial"/>
+          <w:bCs/>
+        </w:rPr>
+        <w:t>Um produto comercial;</w:t>
+      </w:r>
+    </w:p>
+    <w:p>
+      <w:pPr>
+        <w:pStyle w:val="41"/>
+        <w:numPr>
+          <w:ilvl w:val="0"/>
+          <w:numId w:val="2"/>
+        </w:numPr>
+        <w:spacing w:after="31" w:line="360" w:lineRule="auto"/>
+        <w:ind w:right="553"/>
+        <w:jc w:val="both"/>
+        <w:rPr>
+          <w:rFonts w:ascii="Arial" w:hAnsi="Arial" w:eastAsia="Arial" w:cs="Arial"/>
+          <w:bCs/>
+        </w:rPr>
+      </w:pPr>
+      <w:r>
+        <w:rPr>
+          <w:rFonts w:ascii="Arial" w:hAnsi="Arial" w:eastAsia="Arial" w:cs="Arial"/>
+          <w:bCs/>
+        </w:rPr>
+        <w:t>De maneira escalável;</w:t>
+      </w:r>
+    </w:p>
+    <w:p>
+      <w:pPr>
+        <w:pStyle w:val="41"/>
+        <w:numPr>
+          <w:ilvl w:val="0"/>
+          <w:numId w:val="2"/>
+        </w:numPr>
+        <w:spacing w:after="31" w:line="360" w:lineRule="auto"/>
+        <w:ind w:right="553"/>
+        <w:jc w:val="both"/>
+        <w:rPr>
+          <w:rFonts w:ascii="Arial" w:hAnsi="Arial" w:eastAsia="Arial" w:cs="Arial"/>
+          <w:bCs/>
+        </w:rPr>
+      </w:pPr>
+      <w:r>
+        <w:rPr>
+          <w:rFonts w:ascii="Arial" w:hAnsi="Arial" w:eastAsia="Arial" w:cs="Arial"/>
+          <w:bCs/>
+        </w:rPr>
+        <w:t>Sumarização de qualquer linguagem, idioma, apenas português;</w:t>
+      </w:r>
+    </w:p>
+    <w:p>
+      <w:pPr>
+        <w:pStyle w:val="41"/>
+        <w:numPr>
+          <w:ilvl w:val="0"/>
+          <w:numId w:val="2"/>
+        </w:numPr>
+        <w:spacing w:after="31" w:line="360" w:lineRule="auto"/>
+        <w:ind w:right="553"/>
+        <w:jc w:val="both"/>
+        <w:rPr>
+          <w:rFonts w:ascii="Arial" w:hAnsi="Arial" w:eastAsia="Arial" w:cs="Arial"/>
+          <w:bCs/>
+        </w:rPr>
+      </w:pPr>
+      <w:r>
+        <w:rPr>
+          <w:rFonts w:ascii="Arial" w:hAnsi="Arial" w:eastAsia="Arial" w:cs="Arial"/>
+          <w:bCs/>
+        </w:rPr>
+        <w:t>A capacidade de sumarização em qualquer domínio, apenas notícias;</w:t>
       </w:r>
     </w:p>
     <w:p>
@@ -2254,9 +2106,8 @@
         <w:ind w:left="-15" w:right="553" w:firstLine="701"/>
         <w:jc w:val="both"/>
         <w:rPr>
-          <w:rFonts w:hint="default" w:ascii="Arial" w:hAnsi="Arial" w:eastAsia="Arial" w:cs="Arial"/>
-          <w:bCs/>
-          <w:lang w:val="pt-BR"/>
+          <w:rFonts w:ascii="Arial" w:hAnsi="Arial" w:eastAsia="Arial" w:cs="Arial"/>
+          <w:bCs/>
         </w:rPr>
       </w:pPr>
       <w:r>
@@ -2272,75 +2123,7 @@
           <w:rFonts w:ascii="Arial" w:hAnsi="Arial" w:eastAsia="Arial" w:cs="Arial"/>
           <w:bCs/>
         </w:rPr>
-        <w:t xml:space="preserve">Os benefícios deste trabalho </w:t>
-      </w:r>
-      <w:r>
-        <w:rPr>
-          <w:rFonts w:hint="default" w:ascii="Arial" w:hAnsi="Arial" w:eastAsia="Arial" w:cs="Arial"/>
-          <w:bCs/>
-          <w:lang w:val="pt-BR"/>
-        </w:rPr>
-        <w:t>são</w:t>
-      </w:r>
-      <w:r>
-        <w:rPr>
-          <w:rFonts w:ascii="Arial" w:hAnsi="Arial" w:eastAsia="Arial" w:cs="Arial"/>
-          <w:bCs/>
-        </w:rPr>
-        <w:t xml:space="preserve"> </w:t>
-      </w:r>
-      <w:r>
-        <w:rPr>
-          <w:rFonts w:hint="default" w:ascii="Arial" w:hAnsi="Arial" w:eastAsia="Arial" w:cs="Arial"/>
-          <w:bCs/>
-          <w:lang w:val="pt-BR"/>
-        </w:rPr>
-        <w:t>auxiliar</w:t>
-      </w:r>
-      <w:r>
-        <w:rPr>
-          <w:rFonts w:ascii="Arial" w:hAnsi="Arial" w:eastAsia="Arial" w:cs="Arial"/>
-          <w:bCs/>
-        </w:rPr>
-        <w:t xml:space="preserve"> na criação de títulos e textos, criar resumos de notícias para uma leitura rápida e caso o leitor tenha interesse no resumo da notícia, entrar na </w:t>
-      </w:r>
-      <w:r>
-        <w:rPr>
-          <w:rFonts w:hint="default" w:ascii="Arial" w:hAnsi="Arial" w:eastAsia="Arial" w:cs="Arial"/>
-          <w:bCs/>
-          <w:lang w:val="pt-BR"/>
-        </w:rPr>
-        <w:t>página do site da mesma</w:t>
-      </w:r>
-      <w:r>
-        <w:rPr>
-          <w:rFonts w:ascii="Arial" w:hAnsi="Arial" w:eastAsia="Arial" w:cs="Arial"/>
-          <w:bCs/>
-        </w:rPr>
-        <w:t xml:space="preserve"> para </w:t>
-      </w:r>
-      <w:r>
-        <w:rPr>
-          <w:rFonts w:hint="default" w:ascii="Arial" w:hAnsi="Arial" w:eastAsia="Arial" w:cs="Arial"/>
-          <w:bCs/>
-          <w:lang w:val="pt-BR"/>
-        </w:rPr>
-        <w:t>obter</w:t>
-      </w:r>
-      <w:r>
-        <w:rPr>
-          <w:rFonts w:ascii="Arial" w:hAnsi="Arial" w:eastAsia="Arial" w:cs="Arial"/>
-          <w:bCs/>
-        </w:rPr>
-        <w:t xml:space="preserve"> saber </w:t>
-      </w:r>
-      <w:r>
-        <w:rPr>
-          <w:rFonts w:hint="default" w:ascii="Arial" w:hAnsi="Arial" w:eastAsia="Arial" w:cs="Arial"/>
-          <w:bCs/>
-          <w:lang w:val="pt-BR"/>
-        </w:rPr>
-        <w:t>mais detalhes.</w:t>
+        <w:t>Os benefícios deste trabalho são auxiliar na criação de títulos e textos, criar resumos de notícias para uma leitura rápida e caso o leitor tenha interesse no resumo da notícia, entrar na página do site da mesma para obter saber mais detalhes.</w:t>
       </w:r>
     </w:p>
     <w:p>
@@ -2349,16 +2132,14 @@
         <w:ind w:left="-15" w:right="553" w:firstLine="701"/>
         <w:jc w:val="both"/>
         <w:rPr>
-          <w:rFonts w:hint="default" w:ascii="Arial" w:hAnsi="Arial" w:eastAsia="Arial" w:cs="Arial"/>
-          <w:bCs/>
-          <w:lang w:val="pt-BR"/>
-        </w:rPr>
-      </w:pPr>
-      <w:r>
-        <w:rPr>
-          <w:rFonts w:hint="default" w:ascii="Arial" w:hAnsi="Arial" w:eastAsia="Arial" w:cs="Arial"/>
-          <w:bCs/>
-          <w:lang w:val="pt-BR"/>
+          <w:rFonts w:ascii="Arial" w:hAnsi="Arial" w:eastAsia="Arial" w:cs="Arial"/>
+          <w:bCs/>
+        </w:rPr>
+      </w:pPr>
+      <w:r>
+        <w:rPr>
+          <w:rFonts w:ascii="Arial" w:hAnsi="Arial" w:eastAsia="Arial" w:cs="Arial"/>
+          <w:bCs/>
         </w:rPr>
         <w:t>Os meios acadêmico e científico são beneficiados devido a criação de textos diários que podem ter melhorias significativas na elaboração de artigos, resenhas, anotações, entre outros.</w:t>
       </w:r>
@@ -2369,16 +2150,14 @@
         <w:ind w:left="-15" w:right="553" w:firstLine="701"/>
         <w:jc w:val="both"/>
         <w:rPr>
-          <w:rFonts w:hint="default" w:ascii="Arial" w:hAnsi="Arial" w:eastAsia="Arial" w:cs="Arial"/>
-          <w:bCs/>
-          <w:lang w:val="pt-BR"/>
-        </w:rPr>
-      </w:pPr>
-      <w:r>
-        <w:rPr>
-          <w:rFonts w:hint="default" w:ascii="Arial" w:hAnsi="Arial" w:eastAsia="Arial" w:cs="Arial"/>
-          <w:bCs/>
-          <w:lang w:val="pt-BR"/>
+          <w:rFonts w:ascii="Arial" w:hAnsi="Arial" w:eastAsia="Arial" w:cs="Arial"/>
+          <w:bCs/>
+        </w:rPr>
+      </w:pPr>
+      <w:r>
+        <w:rPr>
+          <w:rFonts w:ascii="Arial" w:hAnsi="Arial" w:eastAsia="Arial" w:cs="Arial"/>
+          <w:bCs/>
         </w:rPr>
         <w:t xml:space="preserve">Por fim, melhorar a compreensão do leitor em relação ao texto, de qual maneira que, haja mais coesão e coerência.   </w:t>
       </w:r>
@@ -2389,9 +2168,8 @@
         <w:ind w:left="-15" w:right="553" w:firstLine="701"/>
         <w:jc w:val="both"/>
         <w:rPr>
-          <w:rFonts w:hint="default" w:ascii="Arial" w:hAnsi="Arial" w:eastAsia="Arial" w:cs="Arial"/>
-          <w:bCs/>
-          <w:lang w:val="pt-BR"/>
+          <w:rFonts w:ascii="Arial" w:hAnsi="Arial" w:eastAsia="Arial" w:cs="Arial"/>
+          <w:bCs/>
         </w:rPr>
       </w:pPr>
     </w:p>
@@ -2401,28 +2179,16 @@
         <w:ind w:left="-15" w:right="553" w:firstLine="701"/>
         <w:jc w:val="both"/>
         <w:rPr>
-          <w:rFonts w:hint="default" w:ascii="Arial" w:hAnsi="Arial" w:eastAsia="Arial" w:cs="Arial"/>
-          <w:bCs/>
-          <w:lang w:val="pt-BR"/>
-        </w:rPr>
-      </w:pPr>
-      <w:r>
-        <w:rPr>
-          <w:rFonts w:hint="default" w:ascii="Arial" w:hAnsi="Arial" w:eastAsia="Arial" w:cs="Arial"/>
-          <w:bCs/>
-          <w:lang w:val="pt-BR"/>
+          <w:rFonts w:ascii="Arial" w:hAnsi="Arial" w:cs="Arial"/>
+        </w:rPr>
+      </w:pPr>
+      <w:r>
+        <w:rPr>
+          <w:rFonts w:ascii="Arial" w:hAnsi="Arial" w:eastAsia="Arial" w:cs="Arial"/>
+          <w:bCs/>
         </w:rPr>
         <w:t xml:space="preserve"> </w:t>
       </w:r>
-    </w:p>
-    <w:p>
-      <w:pPr>
-        <w:spacing w:line="360" w:lineRule="auto"/>
-        <w:jc w:val="both"/>
-        <w:rPr>
-          <w:rFonts w:ascii="Arial" w:hAnsi="Arial" w:cs="Arial"/>
-        </w:rPr>
-      </w:pPr>
     </w:p>
     <w:p>
       <w:pPr>
@@ -2492,31 +2258,14 @@
           <w:bCs/>
           <w:color w:val="000000"/>
         </w:rPr>
-        <w:t xml:space="preserve">As metas para o TCC2 </w:t>
-      </w:r>
-      <w:r>
-        <w:rPr>
-          <w:rFonts w:hint="default" w:ascii="Arial" w:hAnsi="Arial" w:eastAsia="Arial" w:cs="Arial"/>
-          <w:bCs/>
-          <w:color w:val="000000"/>
-          <w:lang w:val="pt-BR"/>
-        </w:rPr>
-        <w:t>são</w:t>
-      </w:r>
-      <w:r>
-        <w:rPr>
-          <w:rFonts w:ascii="Arial" w:hAnsi="Arial" w:eastAsia="Arial" w:cs="Arial"/>
-          <w:bCs/>
-          <w:color w:val="000000"/>
-        </w:rPr>
-        <w:t xml:space="preserve"> melhorar o algoritmo ou mudar a forma de análise dos dados: </w:t>
+        <w:t xml:space="preserve">As metas para o TCC2 são melhorar o algoritmo ou mudar a forma de análise dos dados: </w:t>
       </w:r>
     </w:p>
     <w:p>
       <w:pPr>
         <w:numPr>
           <w:ilvl w:val="0"/>
-          <w:numId w:val="2"/>
+          <w:numId w:val="3"/>
         </w:numPr>
         <w:spacing w:after="31" w:line="360" w:lineRule="auto"/>
         <w:ind w:right="553"/>
@@ -2540,7 +2289,7 @@
       <w:pPr>
         <w:numPr>
           <w:ilvl w:val="0"/>
-          <w:numId w:val="2"/>
+          <w:numId w:val="3"/>
         </w:numPr>
         <w:spacing w:after="31" w:line="360" w:lineRule="auto"/>
         <w:ind w:right="553"/>
@@ -2564,7 +2313,7 @@
       <w:pPr>
         <w:numPr>
           <w:ilvl w:val="0"/>
-          <w:numId w:val="2"/>
+          <w:numId w:val="3"/>
         </w:numPr>
         <w:spacing w:after="31" w:line="360" w:lineRule="auto"/>
         <w:ind w:right="553"/>
@@ -2588,7 +2337,7 @@
       <w:pPr>
         <w:numPr>
           <w:ilvl w:val="0"/>
-          <w:numId w:val="2"/>
+          <w:numId w:val="3"/>
         </w:numPr>
         <w:spacing w:after="31" w:line="360" w:lineRule="auto"/>
         <w:ind w:right="553"/>
@@ -2620,7 +2369,7 @@
     <w:p>
       <w:pPr>
         <w:spacing w:line="360" w:lineRule="auto"/>
-        <w:ind w:left="0" w:leftChars="0" w:firstLine="0" w:firstLineChars="0"/>
+        <w:ind w:left="0" w:firstLine="0"/>
         <w:jc w:val="both"/>
         <w:rPr>
           <w:rFonts w:ascii="Arial" w:hAnsi="Arial" w:cs="Arial"/>
@@ -2643,8 +2392,8 @@
           <w:szCs w:val="22"/>
         </w:rPr>
       </w:pPr>
-      <w:bookmarkStart w:id="16" w:name="_Toc506846032"/>
-      <w:bookmarkStart w:id="17" w:name="_Toc5749292"/>
+      <w:bookmarkStart w:id="16" w:name="_Toc5749292"/>
+      <w:bookmarkStart w:id="17" w:name="_Toc506846032"/>
       <w:r>
         <w:rPr>
           <w:rFonts w:ascii="Arial" w:hAnsi="Arial" w:eastAsia="Arial" w:cs="Arial"/>
@@ -2695,10 +2444,9 @@
         <w:ind w:left="-15" w:right="553" w:firstLine="701"/>
         <w:jc w:val="both"/>
         <w:rPr>
-          <w:rFonts w:hint="default" w:ascii="Arial" w:hAnsi="Arial" w:eastAsia="Arial" w:cs="Arial"/>
+          <w:rFonts w:ascii="Arial" w:hAnsi="Arial" w:eastAsia="Arial" w:cs="Arial"/>
           <w:bCs/>
           <w:color w:val="000000"/>
-          <w:lang w:val="pt-BR"/>
         </w:rPr>
       </w:pPr>
       <w:r>
@@ -2707,16 +2455,7 @@
           <w:bCs/>
           <w:color w:val="000000"/>
         </w:rPr>
-        <w:t>Com o Anaconda foi montado um ambiente com Python versão 3.7, além das bibliotecas BeautifulSoup4, Pandas, Numpy, Tensorflow</w:t>
-      </w:r>
-      <w:r>
-        <w:rPr>
-          <w:rFonts w:hint="default" w:ascii="Arial" w:hAnsi="Arial" w:eastAsia="Arial" w:cs="Arial"/>
-          <w:bCs/>
-          <w:color w:val="000000"/>
-          <w:lang w:val="pt-BR"/>
-        </w:rPr>
-        <w:t>.</w:t>
+        <w:t>Com o Anaconda foi montado um ambiente com Python versão 3.7, além das bibliotecas BeautifulSoup4, Pandas, Numpy, Tensorflow.</w:t>
       </w:r>
     </w:p>
     <w:p>
@@ -2732,14 +2471,12 @@
     <w:p>
       <w:pPr>
         <w:spacing w:line="360" w:lineRule="auto"/>
-        <w:ind w:left="0" w:leftChars="0" w:firstLine="0" w:firstLineChars="0"/>
+        <w:ind w:left="0" w:firstLine="0"/>
         <w:jc w:val="both"/>
         <w:rPr>
           <w:rFonts w:ascii="Arial" w:hAnsi="Arial" w:cs="Arial"/>
         </w:rPr>
       </w:pPr>
-      <w:bookmarkStart w:id="19" w:name="_GoBack"/>
-      <w:bookmarkEnd w:id="19"/>
     </w:p>
     <w:p>
       <w:pPr>
@@ -2800,7 +2537,6 @@
       <w:pPr>
         <w:pStyle w:val="88"/>
         <w:ind w:left="720" w:hanging="720"/>
-        <w:jc w:val="left"/>
         <w:rPr>
           <w:lang w:val="en-US"/>
         </w:rPr>
@@ -2816,9 +2552,6 @@
       <w:pPr>
         <w:pStyle w:val="88"/>
         <w:ind w:left="720" w:hanging="720"/>
-        <w:rPr>
-          <w:lang w:val="en-US"/>
-        </w:rPr>
       </w:pPr>
       <w:r>
         <w:t xml:space="preserve">Ferneda, E. (2006). </w:t>
@@ -2843,51 +2576,46 @@
         </w:rPr>
       </w:pPr>
       <w:r>
+        <w:t xml:space="preserve">Kryscinski, W., Keshar, N. S., McCAnn, B., Xiong, C., &amp; Socher, R. (2019). </w:t>
+      </w:r>
+      <w:r>
         <w:rPr>
           <w:lang w:val="en-US"/>
         </w:rPr>
-        <w:t>Kryscinski, W., Keshar, N. S., McCAnn, B., Xiong, C., &amp; Socher, R. (2019). Neural text summarization: A critical evaluation., (p. 13).</w:t>
+        <w:t>Neural text summarization: A critical evaluation., (p. 13).</w:t>
       </w:r>
     </w:p>
     <w:p>
       <w:pPr>
         <w:pStyle w:val="88"/>
         <w:ind w:left="720" w:hanging="720"/>
+      </w:pPr>
+      <w:r>
         <w:rPr>
           <w:lang w:val="en-US"/>
         </w:rPr>
-      </w:pPr>
-      <w:r>
-        <w:rPr>
-          <w:lang w:val="en-US"/>
-        </w:rPr>
-        <w:t>Luo, Q., Xu, W., &amp; Guo, J. (2014). A study on the CBOW model's overfitting and stability., (p. 4). Shangai.</w:t>
+        <w:t xml:space="preserve">Luo, Q., Xu, W., &amp; Guo, J. (2014). A study on the CBOW model's overfitting and stability., (p. 4). </w:t>
+      </w:r>
+      <w:r>
+        <w:t>Shangai.</w:t>
       </w:r>
     </w:p>
     <w:p>
       <w:pPr>
         <w:pStyle w:val="88"/>
         <w:ind w:left="720" w:hanging="720"/>
-        <w:jc w:val="left"/>
       </w:pPr>
       <w:r>
         <w:t>Rino, L., &amp; Pardo, T. (2003). A sumarização automática de textos principais características.</w:t>
       </w:r>
     </w:p>
-    <w:p>
-      <w:pPr>
-        <w:rPr>
-          <w:lang w:val="en-US"/>
-        </w:rPr>
-      </w:pPr>
-    </w:p>
+    <w:p/>
     <w:p>
       <w:pPr>
         <w:pStyle w:val="15"/>
         <w:spacing w:before="0" w:beforeAutospacing="0" w:after="0" w:afterAutospacing="0" w:line="360" w:lineRule="auto"/>
         <w:rPr>
           <w:rFonts w:ascii="Arial" w:hAnsi="Arial" w:cs="Arial"/>
-          <w:lang w:val="en-US"/>
         </w:rPr>
       </w:pPr>
     </w:p>
@@ -3021,9 +2749,6 @@
   <w:sdt>
     <w:sdtPr>
       <w:id w:val="923605790"/>
-      <w:docPartObj>
-        <w:docPartGallery w:val="autotext"/>
-      </w:docPartObj>
     </w:sdtPr>
     <w:sdtContent>
       <w:p>
@@ -3173,6 +2898,119 @@
     </w:lvl>
   </w:abstractNum>
   <w:abstractNum w:abstractNumId="1">
+    <w:nsid w:val="193D7278"/>
+    <w:multiLevelType w:val="multilevel"/>
+    <w:tmpl w:val="193D7278"/>
+    <w:lvl w:ilvl="0" w:tentative="0">
+      <w:start w:val="1"/>
+      <w:numFmt w:val="bullet"/>
+      <w:lvlText w:val=""/>
+      <w:lvlJc w:val="left"/>
+      <w:pPr>
+        <w:ind w:left="1406" w:hanging="360"/>
+      </w:pPr>
+      <w:rPr>
+        <w:rFonts w:hint="default" w:ascii="Symbol" w:hAnsi="Symbol"/>
+      </w:rPr>
+    </w:lvl>
+    <w:lvl w:ilvl="1" w:tentative="0">
+      <w:start w:val="1"/>
+      <w:numFmt w:val="bullet"/>
+      <w:lvlText w:val="o"/>
+      <w:lvlJc w:val="left"/>
+      <w:pPr>
+        <w:ind w:left="2126" w:hanging="360"/>
+      </w:pPr>
+      <w:rPr>
+        <w:rFonts w:hint="default" w:ascii="Courier New" w:hAnsi="Courier New" w:cs="Courier New"/>
+      </w:rPr>
+    </w:lvl>
+    <w:lvl w:ilvl="2" w:tentative="0">
+      <w:start w:val="1"/>
+      <w:numFmt w:val="bullet"/>
+      <w:lvlText w:val=""/>
+      <w:lvlJc w:val="left"/>
+      <w:pPr>
+        <w:ind w:left="2846" w:hanging="360"/>
+      </w:pPr>
+      <w:rPr>
+        <w:rFonts w:hint="default" w:ascii="Wingdings" w:hAnsi="Wingdings"/>
+      </w:rPr>
+    </w:lvl>
+    <w:lvl w:ilvl="3" w:tentative="0">
+      <w:start w:val="1"/>
+      <w:numFmt w:val="bullet"/>
+      <w:lvlText w:val=""/>
+      <w:lvlJc w:val="left"/>
+      <w:pPr>
+        <w:ind w:left="3566" w:hanging="360"/>
+      </w:pPr>
+      <w:rPr>
+        <w:rFonts w:hint="default" w:ascii="Symbol" w:hAnsi="Symbol"/>
+      </w:rPr>
+    </w:lvl>
+    <w:lvl w:ilvl="4" w:tentative="0">
+      <w:start w:val="1"/>
+      <w:numFmt w:val="bullet"/>
+      <w:lvlText w:val="o"/>
+      <w:lvlJc w:val="left"/>
+      <w:pPr>
+        <w:ind w:left="4286" w:hanging="360"/>
+      </w:pPr>
+      <w:rPr>
+        <w:rFonts w:hint="default" w:ascii="Courier New" w:hAnsi="Courier New" w:cs="Courier New"/>
+      </w:rPr>
+    </w:lvl>
+    <w:lvl w:ilvl="5" w:tentative="0">
+      <w:start w:val="1"/>
+      <w:numFmt w:val="bullet"/>
+      <w:lvlText w:val=""/>
+      <w:lvlJc w:val="left"/>
+      <w:pPr>
+        <w:ind w:left="5006" w:hanging="360"/>
+      </w:pPr>
+      <w:rPr>
+        <w:rFonts w:hint="default" w:ascii="Wingdings" w:hAnsi="Wingdings"/>
+      </w:rPr>
+    </w:lvl>
+    <w:lvl w:ilvl="6" w:tentative="0">
+      <w:start w:val="1"/>
+      <w:numFmt w:val="bullet"/>
+      <w:lvlText w:val=""/>
+      <w:lvlJc w:val="left"/>
+      <w:pPr>
+        <w:ind w:left="5726" w:hanging="360"/>
+      </w:pPr>
+      <w:rPr>
+        <w:rFonts w:hint="default" w:ascii="Symbol" w:hAnsi="Symbol"/>
+      </w:rPr>
+    </w:lvl>
+    <w:lvl w:ilvl="7" w:tentative="0">
+      <w:start w:val="1"/>
+      <w:numFmt w:val="bullet"/>
+      <w:lvlText w:val="o"/>
+      <w:lvlJc w:val="left"/>
+      <w:pPr>
+        <w:ind w:left="6446" w:hanging="360"/>
+      </w:pPr>
+      <w:rPr>
+        <w:rFonts w:hint="default" w:ascii="Courier New" w:hAnsi="Courier New" w:cs="Courier New"/>
+      </w:rPr>
+    </w:lvl>
+    <w:lvl w:ilvl="8" w:tentative="0">
+      <w:start w:val="1"/>
+      <w:numFmt w:val="bullet"/>
+      <w:lvlText w:val=""/>
+      <w:lvlJc w:val="left"/>
+      <w:pPr>
+        <w:ind w:left="7166" w:hanging="360"/>
+      </w:pPr>
+      <w:rPr>
+        <w:rFonts w:hint="default" w:ascii="Wingdings" w:hAnsi="Wingdings"/>
+      </w:rPr>
+    </w:lvl>
+  </w:abstractNum>
+  <w:abstractNum w:abstractNumId="2">
     <w:nsid w:val="6BB540B8"/>
     <w:multiLevelType w:val="multilevel"/>
     <w:tmpl w:val="6BB540B8"/>
@@ -3263,9 +3101,12 @@
     </w:lvl>
   </w:abstractNum>
   <w:num w:numId="1">
+    <w:abstractNumId w:val="2"/>
+  </w:num>
+  <w:num w:numId="2">
     <w:abstractNumId w:val="1"/>
   </w:num>
-  <w:num w:numId="2">
+  <w:num w:numId="3">
     <w:abstractNumId w:val="0"/>
   </w:num>
 </w:numbering>
@@ -3346,7 +3187,7 @@
     <w:lsdException w:qFormat="1" w:unhideWhenUsed="0" w:uiPriority="10" w:semiHidden="0" w:name="Title"/>
     <w:lsdException w:uiPriority="99" w:name="Closing"/>
     <w:lsdException w:uiPriority="99" w:name="Signature"/>
-    <w:lsdException w:qFormat="1" w:uiPriority="1" w:name="Default Paragraph Font"/>
+    <w:lsdException w:uiPriority="1" w:name="Default Paragraph Font"/>
     <w:lsdException w:qFormat="1" w:unhideWhenUsed="0" w:uiPriority="0" w:semiHidden="0" w:name="Body Text"/>
     <w:lsdException w:uiPriority="99" w:name="Body Text Indent"/>
     <w:lsdException w:uiPriority="99" w:name="List Continue"/>
@@ -3384,7 +3225,7 @@
     <w:lsdException w:uiPriority="99" w:name="HTML Sample"/>
     <w:lsdException w:uiPriority="99" w:name="HTML Typewriter"/>
     <w:lsdException w:uiPriority="99" w:name="HTML Variable"/>
-    <w:lsdException w:qFormat="1" w:uiPriority="99" w:name="Normal Table"/>
+    <w:lsdException w:uiPriority="99" w:name="Normal Table"/>
     <w:lsdException w:qFormat="1" w:uiPriority="99" w:name="annotation subject"/>
     <w:lsdException w:uiPriority="99" w:name="Table Simple 1"/>
     <w:lsdException w:uiPriority="99" w:name="Table Simple 2"/>
@@ -3672,14 +3513,12 @@
     <w:name w:val="Default Paragraph Font"/>
     <w:semiHidden/>
     <w:unhideWhenUsed/>
-    <w:qFormat/>
     <w:uiPriority w:val="1"/>
   </w:style>
   <w:style w:type="table" w:default="1" w:styleId="32">
     <w:name w:val="Normal Table"/>
     <w:semiHidden/>
     <w:unhideWhenUsed/>
-    <w:qFormat/>
     <w:uiPriority w:val="99"/>
     <w:tblPr>
       <w:tblCellMar>
@@ -4019,9 +3858,6 @@
     </w:pPr>
     <w:rPr>
       <w:rFonts w:ascii="Calibri" w:hAnsi="Calibri" w:eastAsia="Calibri" w:cs="Times New Roman"/>
-      <w:sz w:val="20"/>
-      <w:szCs w:val="20"/>
-      <w:lang w:eastAsia="pt-BR"/>
     </w:rPr>
     <w:tblPr>
       <w:tblBorders>
@@ -4231,7 +4067,7 @@
     </w:rPr>
   </w:style>
   <w:style w:type="paragraph" w:customStyle="1" w:styleId="49">
-    <w:name w:val="TOC Heading"/>
+    <w:name w:val="Cabeçalho do Sumário1"/>
     <w:basedOn w:val="2"/>
     <w:next w:val="1"/>
     <w:unhideWhenUsed/>
@@ -4271,9 +4107,6 @@
     </w:pPr>
     <w:rPr>
       <w:rFonts w:ascii="Calibri" w:hAnsi="Calibri" w:eastAsia="Calibri" w:cs="Times New Roman"/>
-      <w:sz w:val="20"/>
-      <w:szCs w:val="20"/>
-      <w:lang w:eastAsia="pt-BR"/>
     </w:rPr>
     <w:tblStylePr w:type="firstRow">
       <w:rPr>
@@ -4383,9 +4216,6 @@
     </w:pPr>
     <w:rPr>
       <w:rFonts w:ascii="Calibri" w:hAnsi="Calibri" w:eastAsia="Calibri" w:cs="Times New Roman"/>
-      <w:sz w:val="20"/>
-      <w:szCs w:val="20"/>
-      <w:lang w:eastAsia="pt-BR"/>
     </w:rPr>
     <w:tblStylePr w:type="firstRow">
       <w:rPr>
@@ -4432,9 +4262,6 @@
     </w:pPr>
     <w:rPr>
       <w:rFonts w:ascii="Calibri" w:hAnsi="Calibri" w:eastAsia="Calibri" w:cs="Times New Roman"/>
-      <w:sz w:val="20"/>
-      <w:szCs w:val="20"/>
-      <w:lang w:eastAsia="pt-BR"/>
     </w:rPr>
     <w:tblStylePr w:type="firstRow">
       <w:rPr>
@@ -4519,9 +4346,6 @@
     </w:pPr>
     <w:rPr>
       <w:rFonts w:ascii="Calibri" w:hAnsi="Calibri" w:eastAsia="Calibri" w:cs="Times New Roman"/>
-      <w:sz w:val="20"/>
-      <w:szCs w:val="20"/>
-      <w:lang w:eastAsia="pt-BR"/>
     </w:rPr>
     <w:tblPr>
       <w:tblBorders>
@@ -4598,9 +4422,6 @@
     </w:pPr>
     <w:rPr>
       <w:rFonts w:ascii="Calibri" w:hAnsi="Calibri" w:eastAsia="Calibri" w:cs="Times New Roman"/>
-      <w:sz w:val="20"/>
-      <w:szCs w:val="20"/>
-      <w:lang w:eastAsia="pt-BR"/>
     </w:rPr>
     <w:tblPr>
       <w:tblBorders>
@@ -4662,9 +4483,6 @@
     </w:pPr>
     <w:rPr>
       <w:rFonts w:ascii="Calibri" w:hAnsi="Calibri" w:eastAsia="Calibri" w:cs="Times New Roman"/>
-      <w:sz w:val="20"/>
-      <w:szCs w:val="20"/>
-      <w:lang w:eastAsia="pt-BR"/>
     </w:rPr>
     <w:tblPr>
       <w:tblBorders>
@@ -4687,9 +4505,6 @@
     </w:pPr>
     <w:rPr>
       <w:rFonts w:ascii="Calibri" w:hAnsi="Calibri" w:eastAsia="Calibri" w:cs="Times New Roman"/>
-      <w:sz w:val="20"/>
-      <w:szCs w:val="20"/>
-      <w:lang w:eastAsia="pt-BR"/>
     </w:rPr>
     <w:tblPr>
       <w:tblBorders>
@@ -4746,9 +4561,6 @@
     </w:pPr>
     <w:rPr>
       <w:rFonts w:ascii="Calibri" w:hAnsi="Calibri" w:eastAsia="Calibri" w:cs="Times New Roman"/>
-      <w:sz w:val="20"/>
-      <w:szCs w:val="20"/>
-      <w:lang w:eastAsia="pt-BR"/>
     </w:rPr>
     <w:tblPr>
       <w:tblBorders>
@@ -4804,9 +4616,6 @@
     </w:pPr>
     <w:rPr>
       <w:rFonts w:ascii="Calibri" w:hAnsi="Calibri" w:eastAsia="Calibri" w:cs="Times New Roman"/>
-      <w:sz w:val="20"/>
-      <w:szCs w:val="20"/>
-      <w:lang w:eastAsia="pt-BR"/>
     </w:rPr>
     <w:tblPr>
       <w:tblBorders>
@@ -4863,9 +4672,6 @@
     </w:pPr>
     <w:rPr>
       <w:rFonts w:ascii="Calibri" w:hAnsi="Calibri" w:eastAsia="Calibri" w:cs="Times New Roman"/>
-      <w:sz w:val="20"/>
-      <w:szCs w:val="20"/>
-      <w:lang w:eastAsia="pt-BR"/>
     </w:rPr>
     <w:tblPr>
       <w:tblBorders>
@@ -4921,9 +4727,6 @@
     </w:pPr>
     <w:rPr>
       <w:rFonts w:ascii="Calibri" w:hAnsi="Calibri" w:eastAsia="Calibri" w:cs="Times New Roman"/>
-      <w:sz w:val="20"/>
-      <w:szCs w:val="20"/>
-      <w:lang w:eastAsia="pt-BR"/>
     </w:rPr>
     <w:tblPr>
       <w:tblBorders>
@@ -4979,9 +4782,6 @@
     </w:pPr>
     <w:rPr>
       <w:rFonts w:ascii="Calibri" w:hAnsi="Calibri" w:eastAsia="Calibri" w:cs="Times New Roman"/>
-      <w:sz w:val="20"/>
-      <w:szCs w:val="20"/>
-      <w:lang w:eastAsia="pt-BR"/>
     </w:rPr>
     <w:tblPr>
       <w:tblBorders>
@@ -5055,9 +4855,6 @@
     </w:pPr>
     <w:rPr>
       <w:rFonts w:ascii="Calibri" w:hAnsi="Calibri" w:eastAsia="Calibri" w:cs="Times New Roman"/>
-      <w:sz w:val="20"/>
-      <w:szCs w:val="20"/>
-      <w:lang w:eastAsia="pt-BR"/>
     </w:rPr>
     <w:tblPr>
       <w:tblBorders>
@@ -5130,9 +4927,6 @@
     </w:pPr>
     <w:rPr>
       <w:rFonts w:ascii="Calibri" w:hAnsi="Calibri" w:eastAsia="Calibri" w:cs="Times New Roman"/>
-      <w:sz w:val="20"/>
-      <w:szCs w:val="20"/>
-      <w:lang w:eastAsia="pt-BR"/>
     </w:rPr>
     <w:tblPr>
       <w:tblBorders>
@@ -5255,9 +5049,6 @@
     <w:rPr>
       <w:rFonts w:ascii="Calibri" w:hAnsi="Calibri" w:eastAsia="Calibri" w:cs="Times New Roman"/>
       <w:color w:val="77933C" w:themeColor="accent3" w:themeShade="BF"/>
-      <w:sz w:val="20"/>
-      <w:szCs w:val="20"/>
-      <w:lang w:eastAsia="pt-BR"/>
     </w:rPr>
     <w:tblPr>
       <w:tblBorders>
@@ -5324,9 +5115,6 @@
     </w:pPr>
     <w:rPr>
       <w:rFonts w:ascii="Calibri" w:hAnsi="Calibri" w:eastAsia="Calibri" w:cs="Times New Roman"/>
-      <w:sz w:val="20"/>
-      <w:szCs w:val="20"/>
-      <w:lang w:eastAsia="pt-BR"/>
     </w:rPr>
     <w:tblPr>
       <w:tblBorders>
@@ -5474,9 +5262,6 @@
     </w:pPr>
     <w:rPr>
       <w:rFonts w:ascii="Calibri" w:hAnsi="Calibri" w:eastAsia="Calibri" w:cs="Times New Roman"/>
-      <w:sz w:val="20"/>
-      <w:szCs w:val="20"/>
-      <w:lang w:eastAsia="pt-BR"/>
     </w:rPr>
     <w:tblPr>
       <w:tblBorders>
@@ -5597,9 +5382,6 @@
     </w:pPr>
     <w:rPr>
       <w:rFonts w:ascii="Calibri" w:hAnsi="Calibri" w:eastAsia="Calibri" w:cs="Times New Roman"/>
-      <w:sz w:val="20"/>
-      <w:szCs w:val="20"/>
-      <w:lang w:eastAsia="pt-BR"/>
     </w:rPr>
     <w:tblPr>
       <w:tblBorders>
@@ -5678,9 +5460,6 @@
     <w:rPr>
       <w:rFonts w:ascii="Calibri" w:hAnsi="Calibri" w:eastAsia="Calibri" w:cs="Times New Roman"/>
       <w:color w:val="77933C" w:themeColor="accent3" w:themeShade="BF"/>
-      <w:sz w:val="20"/>
-      <w:szCs w:val="20"/>
-      <w:lang w:eastAsia="pt-BR"/>
     </w:rPr>
     <w:tblStylePr w:type="firstRow">
       <w:rPr>
@@ -5790,9 +5569,6 @@
     <w:rPr>
       <w:rFonts w:ascii="Calibri" w:hAnsi="Calibri" w:eastAsia="Calibri" w:cs="Times New Roman"/>
       <w:color w:val="000000" w:themeColor="text1"/>
-      <w:sz w:val="20"/>
-      <w:szCs w:val="20"/>
-      <w:lang w:eastAsia="pt-BR"/>
       <w14:textFill>
         <w14:solidFill>
           <w14:schemeClr w14:val="tx1"/>
@@ -5859,9 +5635,6 @@
     </w:pPr>
     <w:rPr>
       <w:rFonts w:ascii="Calibri" w:hAnsi="Calibri" w:eastAsia="Calibri" w:cs="Times New Roman"/>
-      <w:sz w:val="20"/>
-      <w:szCs w:val="20"/>
-      <w:lang w:eastAsia="pt-BR"/>
     </w:rPr>
     <w:tblPr>
       <w:tblBorders>
@@ -5915,9 +5688,6 @@
     </w:pPr>
     <w:rPr>
       <w:rFonts w:ascii="Calibri" w:hAnsi="Calibri" w:eastAsia="Calibri" w:cs="Times New Roman"/>
-      <w:sz w:val="20"/>
-      <w:szCs w:val="20"/>
-      <w:lang w:eastAsia="pt-BR"/>
     </w:rPr>
     <w:tblPr>
       <w:tblBorders>
@@ -5971,9 +5741,6 @@
     </w:pPr>
     <w:rPr>
       <w:rFonts w:ascii="Calibri" w:hAnsi="Calibri" w:eastAsia="Calibri" w:cs="Times New Roman"/>
-      <w:sz w:val="20"/>
-      <w:szCs w:val="20"/>
-      <w:lang w:eastAsia="pt-BR"/>
     </w:rPr>
     <w:tblPr>
       <w:tblBorders>
@@ -6211,7 +5978,7 @@
     </w:rPr>
   </w:style>
   <w:style w:type="paragraph" w:customStyle="1" w:styleId="88">
-    <w:name w:val="Bibliography"/>
+    <w:name w:val="Bibliografia1"/>
     <w:basedOn w:val="1"/>
     <w:next w:val="1"/>
     <w:unhideWhenUsed/>
@@ -6525,7 +6292,7 @@
 </file>
 
 <file path=customXml/itemProps2.xml><?xml version="1.0" encoding="utf-8"?>
-<ds:datastoreItem xmlns:ds="http://schemas.openxmlformats.org/officeDocument/2006/customXml" ds:itemID="{E53FC1AB-2BBC-4F4D-9F5D-E531FFBF6990}">
+<ds:datastoreItem xmlns:ds="http://schemas.openxmlformats.org/officeDocument/2006/customXml" ds:itemID="{A036DFE0-2B22-4EB8-B1EC-D1C3FF10ACA9}">
   <ds:schemaRefs/>
 </ds:datastoreItem>
 </file>
</xml_diff>

<commit_message>
Atualização de item do report e correção do layout
</commit_message>
<xml_diff>
--- a/Documentos/Report 4 - Sumarização de noticias.docx
+++ b/Documentos/Report 4 - Sumarização de noticias.docx
@@ -443,8 +443,18 @@
           <w:b/>
           <w:bCs/>
         </w:rPr>
-        <w:t>ORIENTADOR: Johannes von Lochter</w:t>
-      </w:r>
+        <w:t xml:space="preserve">ORIENTADOR: Johannes von </w:t>
+      </w:r>
+      <w:proofErr w:type="spellStart"/>
+      <w:r>
+        <w:rPr>
+          <w:rFonts w:ascii="Arial" w:hAnsi="Arial" w:cs="Arial"/>
+          <w:b/>
+          <w:bCs/>
+        </w:rPr>
+        <w:t>Lochter</w:t>
+      </w:r>
+      <w:proofErr w:type="spellEnd"/>
     </w:p>
     <w:p>
       <w:pPr>
@@ -1245,7 +1255,7 @@
       <w:pPr>
         <w:keepNext/>
         <w:keepLines/>
-        <w:ind w:left="432" w:firstLine="720"/>
+        <w:ind w:left="0" w:firstLine="709"/>
         <w:jc w:val="both"/>
         <w:rPr>
           <w:rFonts w:ascii="Arial" w:hAnsi="Arial" w:cs="Arial"/>
@@ -1255,20 +1265,14 @@
         <w:rPr>
           <w:rFonts w:ascii="Arial" w:hAnsi="Arial" w:cs="Arial"/>
         </w:rPr>
-        <w:t xml:space="preserve">O mundo está cada vez mais repleto de </w:t>
-      </w:r>
-      <w:r>
-        <w:rPr>
-          <w:rFonts w:ascii="Arial" w:hAnsi="Arial" w:cs="Arial"/>
-        </w:rPr>
-        <w:t>informações não-estruturadas, principalmente texto. Mídias sociais, como Twitter e Facebook, tiveram alto crescimento nos últimos anos e influenciam diariamente com opiniões e notícias.</w:t>
+        <w:t>O mundo está cada vez mais repleto de informações não-estruturadas, principalmente texto. Mídias sociais, como Twitter e Facebook, tiveram alto crescimento nos últimos anos e influenciam diariamente com opiniões e notícias.</w:t>
       </w:r>
     </w:p>
     <w:p>
       <w:pPr>
         <w:keepNext/>
         <w:keepLines/>
-        <w:ind w:left="432" w:firstLine="720"/>
+        <w:ind w:left="0" w:firstLine="709"/>
         <w:jc w:val="both"/>
         <w:rPr>
           <w:rFonts w:ascii="Arial" w:hAnsi="Arial" w:cs="Arial"/>
@@ -1278,26 +1282,28 @@
         <w:rPr>
           <w:rFonts w:ascii="Arial" w:hAnsi="Arial" w:cs="Arial"/>
         </w:rPr>
-        <w:t xml:space="preserve">Sites de notícias são fontes provedoras de informações muitas </w:t>
-      </w:r>
-      <w:r>
-        <w:rPr>
-          <w:rFonts w:ascii="Arial" w:hAnsi="Arial" w:cs="Arial"/>
-        </w:rPr>
-        <w:t>vezes confiáveis, mas o volume de notícias nem sempre é possível de ser acompanhado por uma pessoa ocupada. (Rino &amp; Pardo, 2003) ”...viajar pelas páginas de notícias a fim de apreender o que é essencial exige tempo, capacidade de identificar o que é releva</w:t>
-      </w:r>
-      <w:r>
-        <w:rPr>
-          <w:rFonts w:ascii="Arial" w:hAnsi="Arial" w:cs="Arial"/>
-        </w:rPr>
-        <w:t>nte, no grande volume de informações disponível, e capacidade de mentalizar, de forma coerente, o conteúdo essencial...”.</w:t>
+        <w:t>Sites de notícias são fontes provedoras de informações muitas vezes confiáveis, mas o volume de notícias nem sempre é possível de ser acompanhado por uma pessoa ocupada. (Rino &amp; Pardo, 2003</w:t>
+      </w:r>
+      <w:proofErr w:type="gramStart"/>
+      <w:r>
+        <w:rPr>
+          <w:rFonts w:ascii="Arial" w:hAnsi="Arial" w:cs="Arial"/>
+        </w:rPr>
+        <w:t>) ”</w:t>
+      </w:r>
+      <w:proofErr w:type="gramEnd"/>
+      <w:r>
+        <w:rPr>
+          <w:rFonts w:ascii="Arial" w:hAnsi="Arial" w:cs="Arial"/>
+        </w:rPr>
+        <w:t>...viajar pelas páginas de notícias a fim de apreender o que é essencial exige tempo, capacidade de identificar o que é relevante, no grande volume de informações disponível, e capacidade de mentalizar, de forma coerente, o conteúdo essencial...”.</w:t>
       </w:r>
     </w:p>
     <w:p>
       <w:pPr>
         <w:keepNext/>
         <w:keepLines/>
-        <w:ind w:left="432" w:firstLine="720"/>
+        <w:ind w:left="0" w:firstLine="709"/>
         <w:jc w:val="both"/>
         <w:rPr>
           <w:rFonts w:ascii="Arial" w:hAnsi="Arial" w:cs="Arial"/>
@@ -1307,13 +1313,7 @@
         <w:rPr>
           <w:rFonts w:ascii="Arial" w:hAnsi="Arial" w:cs="Arial"/>
         </w:rPr>
-        <w:t>Máquinas começaram a ser empregadas para realizar tarefas que antes eram das pessoas, como secretarias que resumem notícias financeira</w:t>
-      </w:r>
-      <w:r>
-        <w:rPr>
-          <w:rFonts w:ascii="Arial" w:hAnsi="Arial" w:cs="Arial"/>
-        </w:rPr>
-        <w:t xml:space="preserve">s para os patrões ou agentes de </w:t>
+        <w:t xml:space="preserve">Máquinas começaram a ser empregadas para realizar tarefas que antes eram das pessoas, como secretarias que resumem notícias financeiras para os patrões ou agentes de </w:t>
       </w:r>
       <w:r>
         <w:rPr>
@@ -1347,7 +1347,7 @@
       <w:pPr>
         <w:keepNext/>
         <w:keepLines/>
-        <w:ind w:left="432" w:firstLine="720"/>
+        <w:ind w:left="0" w:firstLine="709"/>
         <w:jc w:val="both"/>
         <w:rPr>
           <w:rFonts w:ascii="Arial" w:hAnsi="Arial" w:cs="Arial"/>
@@ -1357,20 +1357,14 @@
         <w:rPr>
           <w:rFonts w:ascii="Arial" w:hAnsi="Arial" w:cs="Arial"/>
         </w:rPr>
-        <w:t xml:space="preserve">Em IA, uma das técnicas mais recentes para tratar de sumarização de texto são redes neurais recorrentes. Este método </w:t>
-      </w:r>
-      <w:r>
-        <w:rPr>
-          <w:rFonts w:ascii="Arial" w:hAnsi="Arial" w:cs="Arial"/>
-        </w:rPr>
-        <w:t>possui aplicações para solucionar algumas análises de sentimento, entidades nomeadas e sumarização de texto.</w:t>
+        <w:t>Em IA, uma das técnicas mais recentes para tratar de sumarização de texto são redes neurais recorrentes. Este método possui aplicações para solucionar algumas análises de sentimento, entidades nomeadas e sumarização de texto.</w:t>
       </w:r>
     </w:p>
     <w:p>
       <w:pPr>
         <w:keepNext/>
         <w:keepLines/>
-        <w:ind w:left="432" w:firstLine="720"/>
+        <w:ind w:left="0" w:firstLine="709"/>
         <w:jc w:val="both"/>
         <w:rPr>
           <w:rFonts w:ascii="Arial" w:hAnsi="Arial" w:cs="Arial"/>
@@ -1380,20 +1374,14 @@
         <w:rPr>
           <w:rFonts w:ascii="Arial" w:hAnsi="Arial" w:cs="Arial"/>
         </w:rPr>
-        <w:t xml:space="preserve">Primeiramente, para a sumarização de texto, há a coleta das notícias que para utilização como entrada na rede neural, nessa coleta são captados os </w:t>
-      </w:r>
-      <w:r>
-        <w:rPr>
-          <w:rFonts w:ascii="Arial" w:hAnsi="Arial" w:cs="Arial"/>
-        </w:rPr>
-        <w:t>títulos e os textos das notícias onde o título fica sendo nosso parâmetro de comparação para a saída da rede neural.</w:t>
+        <w:t>Primeiramente, para a sumarização de texto, há a coleta das notícias que para utilização como entrada na rede neural, nessa coleta são captados os títulos e os textos das notícias onde o título fica sendo nosso parâmetro de comparação para a saída da rede neural.</w:t>
       </w:r>
     </w:p>
     <w:p>
       <w:pPr>
         <w:keepNext/>
         <w:keepLines/>
-        <w:ind w:left="432" w:firstLine="720"/>
+        <w:ind w:left="0" w:firstLine="709"/>
         <w:jc w:val="both"/>
         <w:rPr>
           <w:rFonts w:ascii="Arial" w:hAnsi="Arial" w:cs="Arial"/>
@@ -1403,20 +1391,28 @@
         <w:rPr>
           <w:rFonts w:ascii="Arial" w:hAnsi="Arial" w:cs="Arial"/>
         </w:rPr>
-        <w:t>Posteriormente, na etapa de teste, que consiste em dividir os dados coletados em treino e teste, esses dois grupos podem ter tamanho que fo</w:t>
-      </w:r>
-      <w:r>
-        <w:rPr>
-          <w:rFonts w:ascii="Arial" w:hAnsi="Arial" w:cs="Arial"/>
-        </w:rPr>
-        <w:t>r necessário.  A divisão mais comum é 70% para treino e 30% para teste, a rede aprenderá com o grupo de treino e o resultado obtido pela mesma será analisado com o grupo de teste.</w:t>
+        <w:t xml:space="preserve">Posteriormente, na etapa de teste, que consiste em dividir os dados coletados em treino e teste, esses dois grupos podem ter tamanho que for necessário.  A divisão mais comum é 70% para treino e 30% para teste, a rede aprenderá com o grupo de treino e o resultado obtido </w:t>
+      </w:r>
+      <w:proofErr w:type="gramStart"/>
+      <w:r>
+        <w:rPr>
+          <w:rFonts w:ascii="Arial" w:hAnsi="Arial" w:cs="Arial"/>
+        </w:rPr>
+        <w:t>pela mesma</w:t>
+      </w:r>
+      <w:proofErr w:type="gramEnd"/>
+      <w:r>
+        <w:rPr>
+          <w:rFonts w:ascii="Arial" w:hAnsi="Arial" w:cs="Arial"/>
+        </w:rPr>
+        <w:t xml:space="preserve"> será analisado com o grupo de teste.</w:t>
       </w:r>
     </w:p>
     <w:p>
       <w:pPr>
         <w:keepNext/>
         <w:keepLines/>
-        <w:ind w:left="432" w:firstLine="720"/>
+        <w:ind w:left="0" w:firstLine="709"/>
         <w:jc w:val="both"/>
         <w:rPr>
           <w:rFonts w:ascii="Arial" w:hAnsi="Arial" w:cs="Arial"/>
@@ -1426,26 +1422,28 @@
         <w:rPr>
           <w:rFonts w:ascii="Arial" w:hAnsi="Arial" w:cs="Arial"/>
         </w:rPr>
-        <w:t>A rede neural aprenderá lendo o texto da notícia e fará uma ligação com o tí</w:t>
-      </w:r>
-      <w:r>
-        <w:rPr>
-          <w:rFonts w:ascii="Arial" w:hAnsi="Arial" w:cs="Arial"/>
-        </w:rPr>
-        <w:t>tulo, já na etapa de teste lerá as notícias do grupo que ela não conhece os dados e tentará gerar um título, ao término será realizado uma análise dessa saída com o título original, com isso será feito a análise, de acordo com (Ferneda, 2006)  ”As redes ne</w:t>
-      </w:r>
-      <w:r>
-        <w:rPr>
-          <w:rFonts w:ascii="Arial" w:hAnsi="Arial" w:cs="Arial"/>
-        </w:rPr>
-        <w:t>urais artificiais se diferenciam pela sua arquitetura e pela forma como os pesos associados às conexões são ajustados durante o processo de aprendizado”.</w:t>
+        <w:t>A rede neural aprenderá lendo o texto da notícia e fará uma ligação com o título, já na etapa de teste lerá as notícias do grupo que ela não conhece os dados e tentará gerar um título, ao término será realizado uma análise dessa saída com o título original, com isso será feito a análise, de acordo com (</w:t>
+      </w:r>
+      <w:proofErr w:type="spellStart"/>
+      <w:r>
+        <w:rPr>
+          <w:rFonts w:ascii="Arial" w:hAnsi="Arial" w:cs="Arial"/>
+        </w:rPr>
+        <w:t>Ferneda</w:t>
+      </w:r>
+      <w:proofErr w:type="spellEnd"/>
+      <w:r>
+        <w:rPr>
+          <w:rFonts w:ascii="Arial" w:hAnsi="Arial" w:cs="Arial"/>
+        </w:rPr>
+        <w:t>, 2006)  ”As redes neurais artificiais se diferenciam pela sua arquitetura e pela forma como os pesos associados às conexões são ajustados durante o processo de aprendizado”.</w:t>
       </w:r>
     </w:p>
     <w:p>
       <w:pPr>
         <w:keepNext/>
         <w:keepLines/>
-        <w:ind w:left="432" w:firstLine="720"/>
+        <w:ind w:left="0" w:firstLine="709"/>
         <w:jc w:val="both"/>
         <w:rPr>
           <w:rFonts w:ascii="Arial" w:hAnsi="Arial" w:cs="Arial"/>
@@ -1455,20 +1453,14 @@
         <w:rPr>
           <w:rFonts w:ascii="Arial" w:hAnsi="Arial" w:cs="Arial"/>
         </w:rPr>
-        <w:t>Entretanto, deve-se observar que se a maioria das notícias na parte de treinamento possuírem títulos s</w:t>
-      </w:r>
-      <w:r>
-        <w:rPr>
-          <w:rFonts w:ascii="Arial" w:hAnsi="Arial" w:cs="Arial"/>
-        </w:rPr>
-        <w:t>ensacionalistas ou que não condizem com as reais informações apresentadas no texto, será gerado resultados não confiáveis, podendo com isso gerar um algoritmo enviesado, ou seja, que pensa de forma muito parecida com a fonte das notícias.</w:t>
+        <w:t>Entretanto, deve-se observar que se a maioria das notícias na parte de treinamento possuírem títulos sensacionalistas ou que não condizem com as reais informações apresentadas no texto, será gerado resultados não confiáveis, podendo com isso gerar um algoritmo enviesado, ou seja, que pensa de forma muito parecida com a fonte das notícias.</w:t>
       </w:r>
     </w:p>
     <w:p>
       <w:pPr>
         <w:keepNext/>
         <w:keepLines/>
-        <w:ind w:left="432" w:firstLine="720"/>
+        <w:ind w:left="0" w:firstLine="709"/>
         <w:jc w:val="both"/>
         <w:rPr>
           <w:rFonts w:ascii="Arial" w:hAnsi="Arial" w:cs="Arial"/>
@@ -1478,20 +1470,14 @@
         <w:rPr>
           <w:rFonts w:ascii="Arial" w:hAnsi="Arial" w:cs="Arial"/>
         </w:rPr>
-        <w:t xml:space="preserve">Para evitar esse </w:t>
-      </w:r>
-      <w:r>
-        <w:rPr>
-          <w:rFonts w:ascii="Arial" w:hAnsi="Arial" w:cs="Arial"/>
-        </w:rPr>
-        <w:t>problema e garantir melhor assertividade, é necessário um grande volume de dados e de várias fontes, evitando assim criar algum viés na rede neural.</w:t>
+        <w:t>Para evitar esse problema e garantir melhor assertividade, é necessário um grande volume de dados e de várias fontes, evitando assim criar algum viés na rede neural.</w:t>
       </w:r>
     </w:p>
     <w:p>
       <w:pPr>
         <w:keepNext/>
         <w:keepLines/>
-        <w:ind w:left="432" w:firstLine="720"/>
+        <w:ind w:left="0" w:firstLine="709"/>
         <w:jc w:val="both"/>
         <w:rPr>
           <w:rFonts w:ascii="Arial" w:hAnsi="Arial" w:cs="Arial"/>
@@ -1501,25 +1487,8 @@
         <w:rPr>
           <w:rFonts w:ascii="Arial" w:hAnsi="Arial" w:cs="Arial"/>
         </w:rPr>
-        <w:lastRenderedPageBreak/>
-        <w:t>Por fim, a área científica poderá beneficiar-se para melhor inserção de títulos em artigos, assim como rese</w:t>
-      </w:r>
-      <w:r>
-        <w:rPr>
-          <w:rFonts w:ascii="Arial" w:hAnsi="Arial" w:cs="Arial"/>
-        </w:rPr>
-        <w:t>nhas ou textos gerais em instituições acadêmicas, pois a sumarização possibilita que mais textos sejam lidos em menor tempo, sem que haja perda no sentido para que a mensagem seja transmitida.</w:t>
-      </w:r>
-    </w:p>
-    <w:p>
-      <w:pPr>
-        <w:keepNext/>
-        <w:keepLines/>
-        <w:ind w:left="432" w:firstLine="720"/>
-        <w:rPr>
-          <w:rFonts w:ascii="Arial" w:hAnsi="Arial" w:cs="Arial"/>
-        </w:rPr>
-      </w:pPr>
+        <w:t>Por fim, a área científica poderá beneficiar-se para melhor inserção de títulos em artigos, assim como resenhas ou textos gerais em instituições acadêmicas, pois a sumarização possibilita que mais textos sejam lidos em menor tempo, sem que haja perda no sentido para que a mensagem seja transmitida.</w:t>
+      </w:r>
     </w:p>
     <w:p>
       <w:pPr>
@@ -1546,6 +1515,7 @@
           <w:sz w:val="24"/>
           <w:szCs w:val="22"/>
         </w:rPr>
+        <w:lastRenderedPageBreak/>
         <w:t>TRABALHOS CORRELATOS</w:t>
       </w:r>
       <w:bookmarkEnd w:id="6"/>
@@ -1577,14 +1547,7 @@
           <w:rFonts w:ascii="Arial" w:eastAsia="Arial" w:hAnsi="Arial" w:cs="Arial"/>
           <w:bCs/>
         </w:rPr>
-        <w:t xml:space="preserve">A sumarização de textos possui </w:t>
-      </w:r>
-      <w:r>
-        <w:rPr>
-          <w:rFonts w:ascii="Arial" w:eastAsia="Arial" w:hAnsi="Arial" w:cs="Arial"/>
-          <w:bCs/>
-        </w:rPr>
-        <w:t>métodos úteis para diminuir o grande volume de informações e, a combinação deles pode trazer bons resultados, já que todos tem uma desvantagem na sua utilização.</w:t>
+        <w:t>A sumarização de textos possui métodos úteis para diminuir o grande volume de informações e, a combinação deles pode trazer bons resultados, já que todos tem uma desvantagem na sua utilização.</w:t>
       </w:r>
     </w:p>
     <w:p>
@@ -1602,7 +1565,23 @@
           <w:rFonts w:ascii="Arial" w:eastAsia="Arial" w:hAnsi="Arial" w:cs="Arial"/>
           <w:bCs/>
         </w:rPr>
-        <w:t xml:space="preserve">Estudos feitos por (Brownlee, 2017) apontam o funcionamento do método </w:t>
+        <w:t>Estudos feitos por (</w:t>
+      </w:r>
+      <w:proofErr w:type="spellStart"/>
+      <w:r>
+        <w:rPr>
+          <w:rFonts w:ascii="Arial" w:eastAsia="Arial" w:hAnsi="Arial" w:cs="Arial"/>
+          <w:bCs/>
+        </w:rPr>
+        <w:t>Brownlee</w:t>
+      </w:r>
+      <w:proofErr w:type="spellEnd"/>
+      <w:r>
+        <w:rPr>
+          <w:rFonts w:ascii="Arial" w:eastAsia="Arial" w:hAnsi="Arial" w:cs="Arial"/>
+          <w:bCs/>
+        </w:rPr>
+        <w:t xml:space="preserve">, 2017) apontam o funcionamento do método </w:t>
       </w:r>
       <w:r>
         <w:rPr>
@@ -1611,22 +1590,9 @@
           <w:i/>
           <w:iCs/>
         </w:rPr>
-        <w:t>Bag of Words</w:t>
-      </w:r>
-      <w:r>
-        <w:rPr>
-          <w:rFonts w:ascii="Arial" w:eastAsia="Arial" w:hAnsi="Arial" w:cs="Arial"/>
-          <w:bCs/>
-        </w:rPr>
-        <w:t xml:space="preserve">, comumente </w:t>
-      </w:r>
-      <w:r>
-        <w:rPr>
-          <w:rFonts w:ascii="Arial" w:eastAsia="Arial" w:hAnsi="Arial" w:cs="Arial"/>
-          <w:bCs/>
-        </w:rPr>
-        <w:t xml:space="preserve">usado para auxiliar um computador a compreender textos atribuindo um peso para cada palavra, descartando palavras com pesos menores sem muita informação como, </w:t>
-      </w:r>
+        <w:t xml:space="preserve">Bag </w:t>
+      </w:r>
+      <w:proofErr w:type="spellStart"/>
       <w:r>
         <w:rPr>
           <w:rFonts w:ascii="Arial" w:eastAsia="Arial" w:hAnsi="Arial" w:cs="Arial"/>
@@ -1634,8 +1600,72 @@
           <w:i/>
           <w:iCs/>
         </w:rPr>
-        <w:t>stop words</w:t>
-      </w:r>
+        <w:t>of</w:t>
+      </w:r>
+      <w:proofErr w:type="spellEnd"/>
+      <w:r>
+        <w:rPr>
+          <w:rFonts w:ascii="Arial" w:eastAsia="Arial" w:hAnsi="Arial" w:cs="Arial"/>
+          <w:bCs/>
+          <w:i/>
+          <w:iCs/>
+        </w:rPr>
+        <w:t xml:space="preserve"> </w:t>
+      </w:r>
+      <w:proofErr w:type="spellStart"/>
+      <w:r>
+        <w:rPr>
+          <w:rFonts w:ascii="Arial" w:eastAsia="Arial" w:hAnsi="Arial" w:cs="Arial"/>
+          <w:bCs/>
+          <w:i/>
+          <w:iCs/>
+        </w:rPr>
+        <w:t>Words</w:t>
+      </w:r>
+      <w:proofErr w:type="spellEnd"/>
+      <w:r>
+        <w:rPr>
+          <w:rFonts w:ascii="Arial" w:eastAsia="Arial" w:hAnsi="Arial" w:cs="Arial"/>
+          <w:bCs/>
+        </w:rPr>
+        <w:t xml:space="preserve">, comumente </w:t>
+      </w:r>
+      <w:proofErr w:type="spellStart"/>
+      <w:r>
+        <w:rPr>
+          <w:rFonts w:ascii="Arial" w:eastAsia="Arial" w:hAnsi="Arial" w:cs="Arial"/>
+          <w:bCs/>
+        </w:rPr>
+        <w:t>usado</w:t>
+      </w:r>
+      <w:proofErr w:type="spellEnd"/>
+      <w:r>
+        <w:rPr>
+          <w:rFonts w:ascii="Arial" w:eastAsia="Arial" w:hAnsi="Arial" w:cs="Arial"/>
+          <w:bCs/>
+        </w:rPr>
+        <w:t xml:space="preserve"> para auxiliar um computador a compreender textos atribuindo um peso para cada palavra, descartando palavras com pesos menores sem muita informação como, </w:t>
+      </w:r>
+      <w:r>
+        <w:rPr>
+          <w:rFonts w:ascii="Arial" w:eastAsia="Arial" w:hAnsi="Arial" w:cs="Arial"/>
+          <w:bCs/>
+          <w:i/>
+          <w:iCs/>
+        </w:rPr>
+        <w:t xml:space="preserve">stop </w:t>
+      </w:r>
+      <w:proofErr w:type="spellStart"/>
+      <w:r>
+        <w:rPr>
+          <w:rFonts w:ascii="Arial" w:eastAsia="Arial" w:hAnsi="Arial" w:cs="Arial"/>
+          <w:bCs/>
+          <w:i/>
+          <w:iCs/>
+        </w:rPr>
+        <w:t>words</w:t>
+      </w:r>
+      <w:proofErr w:type="spellEnd"/>
       <w:r>
         <w:rPr>
           <w:rFonts w:ascii="Arial" w:eastAsia="Arial" w:hAnsi="Arial" w:cs="Arial"/>
@@ -1659,14 +1689,23 @@
           <w:rFonts w:ascii="Arial" w:eastAsia="Arial" w:hAnsi="Arial" w:cs="Arial"/>
           <w:bCs/>
         </w:rPr>
-        <w:t>O uso de redes neurais para sumarização de texto</w:t>
-      </w:r>
-      <w:r>
-        <w:rPr>
-          <w:rFonts w:ascii="Arial" w:eastAsia="Arial" w:hAnsi="Arial" w:cs="Arial"/>
-          <w:bCs/>
-        </w:rPr>
-        <w:t>s realizado por Kryscinski et al. (2019), aponta que existem partes críticas na análise da documentação que são fragmentos com informações mais significativas como, palavras contidas no sumário.</w:t>
+        <w:t xml:space="preserve">O uso de redes neurais para sumarização de textos realizado por </w:t>
+      </w:r>
+      <w:proofErr w:type="spellStart"/>
+      <w:r>
+        <w:rPr>
+          <w:rFonts w:ascii="Arial" w:eastAsia="Arial" w:hAnsi="Arial" w:cs="Arial"/>
+          <w:bCs/>
+        </w:rPr>
+        <w:t>Kryscinski</w:t>
+      </w:r>
+      <w:proofErr w:type="spellEnd"/>
+      <w:r>
+        <w:rPr>
+          <w:rFonts w:ascii="Arial" w:eastAsia="Arial" w:hAnsi="Arial" w:cs="Arial"/>
+          <w:bCs/>
+        </w:rPr>
+        <w:t xml:space="preserve"> et al. (2019), aponta que existem partes críticas na análise da documentação que são fragmentos com informações mais significativas como, palavras contidas no sumário.</w:t>
       </w:r>
     </w:p>
     <w:p>
@@ -1684,8 +1723,33 @@
           <w:rFonts w:ascii="Arial" w:eastAsia="Arial" w:hAnsi="Arial" w:cs="Arial"/>
           <w:bCs/>
         </w:rPr>
-        <w:t xml:space="preserve"> Para Chen, K., Corrado, G., Dean, J., Tomas, M., &amp; Sutskever</w:t>
-      </w:r>
+        <w:t xml:space="preserve"> Para Chen, K., </w:t>
+      </w:r>
+      <w:proofErr w:type="spellStart"/>
+      <w:r>
+        <w:rPr>
+          <w:rFonts w:ascii="Arial" w:eastAsia="Arial" w:hAnsi="Arial" w:cs="Arial"/>
+          <w:bCs/>
+        </w:rPr>
+        <w:t>Corrado</w:t>
+      </w:r>
+      <w:proofErr w:type="spellEnd"/>
+      <w:r>
+        <w:rPr>
+          <w:rFonts w:ascii="Arial" w:eastAsia="Arial" w:hAnsi="Arial" w:cs="Arial"/>
+          <w:bCs/>
+        </w:rPr>
+        <w:t xml:space="preserve">, G., Dean, J., Tomas, M., &amp; </w:t>
+      </w:r>
+      <w:proofErr w:type="spellStart"/>
+      <w:r>
+        <w:rPr>
+          <w:rFonts w:ascii="Arial" w:eastAsia="Arial" w:hAnsi="Arial" w:cs="Arial"/>
+          <w:bCs/>
+        </w:rPr>
+        <w:t>Sutskever</w:t>
+      </w:r>
+      <w:proofErr w:type="spellEnd"/>
       <w:r>
         <w:rPr>
           <w:rFonts w:ascii="Arial" w:eastAsia="Arial" w:hAnsi="Arial" w:cs="Arial"/>
@@ -1693,6 +1757,7 @@
         </w:rPr>
         <w:t xml:space="preserve">, com o uso distribuído de alta performance de representação de vetores do </w:t>
       </w:r>
+      <w:proofErr w:type="spellStart"/>
       <w:r>
         <w:rPr>
           <w:rFonts w:ascii="Arial" w:eastAsia="Arial" w:hAnsi="Arial" w:cs="Arial"/>
@@ -1700,14 +1765,42 @@
           <w:i/>
           <w:iCs/>
         </w:rPr>
-        <w:t>Skip-Gram</w:t>
-      </w:r>
-      <w:r>
-        <w:rPr>
-          <w:rFonts w:ascii="Arial" w:eastAsia="Arial" w:hAnsi="Arial" w:cs="Arial"/>
-          <w:bCs/>
-        </w:rPr>
-        <w:t xml:space="preserve">,  o processo de palavras similares é melhorado em linguagem natural. </w:t>
+        <w:t>Skip</w:t>
+      </w:r>
+      <w:proofErr w:type="spellEnd"/>
+      <w:r>
+        <w:rPr>
+          <w:rFonts w:ascii="Arial" w:eastAsia="Arial" w:hAnsi="Arial" w:cs="Arial"/>
+          <w:bCs/>
+          <w:i/>
+          <w:iCs/>
+        </w:rPr>
+        <w:t>-</w:t>
+      </w:r>
+      <w:proofErr w:type="gramStart"/>
+      <w:r>
+        <w:rPr>
+          <w:rFonts w:ascii="Arial" w:eastAsia="Arial" w:hAnsi="Arial" w:cs="Arial"/>
+          <w:bCs/>
+          <w:i/>
+          <w:iCs/>
+        </w:rPr>
+        <w:t>Gram</w:t>
+      </w:r>
+      <w:r>
+        <w:rPr>
+          <w:rFonts w:ascii="Arial" w:eastAsia="Arial" w:hAnsi="Arial" w:cs="Arial"/>
+          <w:bCs/>
+        </w:rPr>
+        <w:t>,  o</w:t>
+      </w:r>
+      <w:proofErr w:type="gramEnd"/>
+      <w:r>
+        <w:rPr>
+          <w:rFonts w:ascii="Arial" w:eastAsia="Arial" w:hAnsi="Arial" w:cs="Arial"/>
+          <w:bCs/>
+        </w:rPr>
+        <w:t xml:space="preserve"> processo de palavras similares é melhorado em linguagem natural. </w:t>
       </w:r>
     </w:p>
     <w:p>
@@ -1777,14 +1870,14 @@
           <w:rFonts w:ascii="Arial" w:eastAsia="Arial" w:hAnsi="Arial" w:cs="Arial"/>
           <w:bCs/>
         </w:rPr>
-        <w:t xml:space="preserve">Para a apresentação do TCC1 será apresentado uma implementação para </w:t>
-      </w:r>
-      <w:r>
-        <w:rPr>
-          <w:rFonts w:ascii="Arial" w:eastAsia="Arial" w:hAnsi="Arial" w:cs="Arial"/>
-          <w:bCs/>
-        </w:rPr>
-        <w:t>levantar dados de qualidade do algoritmo.</w:t>
+        <w:t xml:space="preserve">Para a apresentação do TCC1 será apresentado uma implementação </w:t>
+      </w:r>
+      <w:r>
+        <w:rPr>
+          <w:rFonts w:ascii="Arial" w:eastAsia="Arial" w:hAnsi="Arial" w:cs="Arial"/>
+          <w:bCs/>
+        </w:rPr>
+        <w:t>de sumarização extrativa, onde realizamos a sumarização apenas com termos contidos no texto da notícia principal.</w:t>
       </w:r>
     </w:p>
     <w:p>
@@ -1795,41 +1888,61 @@
         <w:rPr>
           <w:rFonts w:ascii="Arial" w:eastAsia="Arial" w:hAnsi="Arial" w:cs="Arial"/>
           <w:bCs/>
-        </w:rPr>
-      </w:pPr>
-      <w:r>
-        <w:rPr>
-          <w:rFonts w:ascii="Arial" w:eastAsia="Arial" w:hAnsi="Arial" w:cs="Arial"/>
-          <w:bCs/>
-        </w:rPr>
-        <w:t>Nessa apresentação será feito com uma quantidade menor de notícias para simular de maneira mais efetiva, neste primeiro momento, com analise de, aproximadamente, 10 páginas de notícias de um site.</w:t>
-      </w:r>
-    </w:p>
-    <w:p>
-      <w:pPr>
-        <w:spacing w:after="31" w:line="360" w:lineRule="auto"/>
-        <w:ind w:left="-15" w:right="553" w:firstLine="701"/>
+          <w:color w:val="000000"/>
+        </w:rPr>
+      </w:pPr>
+      <w:r>
+        <w:rPr>
+          <w:rFonts w:ascii="Arial" w:eastAsia="Arial" w:hAnsi="Arial" w:cs="Arial"/>
+          <w:bCs/>
+        </w:rPr>
+        <w:t xml:space="preserve">Nesta primeira etapa foi utilizado um </w:t>
+      </w:r>
+      <w:proofErr w:type="spellStart"/>
+      <w:r>
+        <w:rPr>
+          <w:rFonts w:ascii="Arial" w:eastAsia="Arial" w:hAnsi="Arial" w:cs="Arial"/>
+          <w:bCs/>
+          <w:i/>
+          <w:iCs/>
+        </w:rPr>
+        <w:t>dataset</w:t>
+      </w:r>
+      <w:proofErr w:type="spellEnd"/>
+      <w:r>
+        <w:rPr>
+          <w:rFonts w:ascii="Arial" w:eastAsia="Arial" w:hAnsi="Arial" w:cs="Arial"/>
+          <w:bCs/>
+        </w:rPr>
+        <w:t xml:space="preserve"> com 287 notícias</w:t>
+      </w:r>
+      <w:r>
+        <w:rPr>
+          <w:rFonts w:ascii="Arial" w:eastAsia="Arial" w:hAnsi="Arial" w:cs="Arial"/>
+          <w:bCs/>
+        </w:rPr>
+        <w:t xml:space="preserve">, e realizado a sumarização delas, esta etapa foi desenvolvida para entender da melhor maneira como é realizada a sumarização para que ao utilizar a rede neural para isso fique mais claro quais são as possíveis entradas e possíveis problemas que podemos encontrar </w:t>
+      </w:r>
+    </w:p>
+    <w:p>
+      <w:pPr>
+        <w:spacing w:line="360" w:lineRule="auto"/>
+        <w:ind w:left="720" w:firstLine="696"/>
         <w:jc w:val="both"/>
         <w:rPr>
-          <w:rFonts w:ascii="Arial" w:eastAsia="Arial" w:hAnsi="Arial" w:cs="Arial"/>
-          <w:bCs/>
-          <w:color w:val="000000"/>
-        </w:rPr>
-      </w:pPr>
-      <w:r>
-        <w:rPr>
-          <w:rFonts w:ascii="Arial" w:eastAsia="Arial" w:hAnsi="Arial" w:cs="Arial"/>
-          <w:bCs/>
-        </w:rPr>
-        <w:t>Ao obter os dados</w:t>
-      </w:r>
-      <w:r>
-        <w:rPr>
-          <w:rFonts w:ascii="Arial" w:eastAsia="Arial" w:hAnsi="Arial" w:cs="Arial"/>
-          <w:bCs/>
-        </w:rPr>
-        <w:t>, pode-se analisar e verificar os próximos passos para o TCC2.</w:t>
-      </w:r>
+          <w:rFonts w:ascii="Arial" w:hAnsi="Arial" w:cs="Arial"/>
+        </w:rPr>
+      </w:pPr>
+    </w:p>
+    <w:p>
+      <w:pPr>
+        <w:spacing w:line="360" w:lineRule="auto"/>
+        <w:ind w:left="720" w:firstLine="696"/>
+        <w:jc w:val="both"/>
+        <w:rPr>
+          <w:rFonts w:ascii="Arial" w:hAnsi="Arial" w:cs="Arial"/>
+        </w:rPr>
+      </w:pPr>
     </w:p>
     <w:p>
       <w:pPr>
@@ -1907,7 +2020,7 @@
     <w:p>
       <w:pPr>
         <w:spacing w:after="31" w:line="360" w:lineRule="auto"/>
-        <w:ind w:left="-15" w:right="553" w:firstLine="701"/>
+        <w:ind w:right="553" w:firstLine="352"/>
         <w:jc w:val="both"/>
         <w:rPr>
           <w:rFonts w:ascii="Arial" w:eastAsia="Arial" w:hAnsi="Arial" w:cs="Arial"/>
@@ -2011,14 +2124,7 @@
           <w:rFonts w:ascii="Arial" w:eastAsia="Arial" w:hAnsi="Arial" w:cs="Arial"/>
           <w:bCs/>
         </w:rPr>
-        <w:t xml:space="preserve">A capacidade de sumarização em </w:t>
-      </w:r>
-      <w:r>
-        <w:rPr>
-          <w:rFonts w:ascii="Arial" w:eastAsia="Arial" w:hAnsi="Arial" w:cs="Arial"/>
-          <w:bCs/>
-        </w:rPr>
-        <w:t>qualquer domínio, apenas notícias;</w:t>
+        <w:t>A capacidade de sumarização em qualquer domínio, apenas notícias;</w:t>
       </w:r>
     </w:p>
     <w:p>
@@ -2095,14 +2201,23 @@
           <w:rFonts w:ascii="Arial" w:eastAsia="Arial" w:hAnsi="Arial" w:cs="Arial"/>
           <w:bCs/>
         </w:rPr>
-        <w:t xml:space="preserve">Os benefícios deste trabalho são auxiliar na criação de </w:t>
-      </w:r>
-      <w:r>
-        <w:rPr>
-          <w:rFonts w:ascii="Arial" w:eastAsia="Arial" w:hAnsi="Arial" w:cs="Arial"/>
-          <w:bCs/>
-        </w:rPr>
-        <w:t xml:space="preserve">resumos de notícias para uma leitura rápida e caso o leitor tenha interesse </w:t>
+        <w:t xml:space="preserve">Os benefícios deste trabalho são </w:t>
+      </w:r>
+      <w:proofErr w:type="gramStart"/>
+      <w:r>
+        <w:rPr>
+          <w:rFonts w:ascii="Arial" w:eastAsia="Arial" w:hAnsi="Arial" w:cs="Arial"/>
+          <w:bCs/>
+        </w:rPr>
+        <w:t>auxiliar</w:t>
+      </w:r>
+      <w:proofErr w:type="gramEnd"/>
+      <w:r>
+        <w:rPr>
+          <w:rFonts w:ascii="Arial" w:eastAsia="Arial" w:hAnsi="Arial" w:cs="Arial"/>
+          <w:bCs/>
+        </w:rPr>
+        <w:t xml:space="preserve"> na criação de resumos de notícias para uma leitura rápida e caso o leitor tenha interesse </w:t>
       </w:r>
       <w:r>
         <w:rPr>
@@ -2130,14 +2245,7 @@
           <w:rFonts w:ascii="Arial" w:eastAsia="Arial" w:hAnsi="Arial" w:cs="Arial"/>
           <w:bCs/>
         </w:rPr>
-        <w:t xml:space="preserve">entrar na página do site da </w:t>
-      </w:r>
-      <w:r>
-        <w:rPr>
-          <w:rFonts w:ascii="Arial" w:eastAsia="Arial" w:hAnsi="Arial" w:cs="Arial"/>
-          <w:bCs/>
-        </w:rPr>
-        <w:t>mesma para obter</w:t>
+        <w:t>entrar na página do site da mesma para obter</w:t>
       </w:r>
       <w:r>
         <w:rPr>
@@ -2310,8 +2418,18 @@
           <w:bCs/>
           <w:color w:val="000000"/>
         </w:rPr>
-        <w:t>Desenvolver uma rede neural para sumarização da notícias</w:t>
-      </w:r>
+        <w:t xml:space="preserve">Desenvolver uma rede neural para sumarização </w:t>
+      </w:r>
+      <w:proofErr w:type="gramStart"/>
+      <w:r>
+        <w:rPr>
+          <w:rFonts w:ascii="Arial" w:eastAsia="Arial" w:hAnsi="Arial" w:cs="Arial"/>
+          <w:bCs/>
+          <w:color w:val="000000"/>
+        </w:rPr>
+        <w:t>da notícias</w:t>
+      </w:r>
+      <w:proofErr w:type="gramEnd"/>
     </w:p>
     <w:p>
       <w:pPr>
@@ -2334,15 +2452,7 @@
           <w:bCs/>
           <w:color w:val="000000"/>
         </w:rPr>
-        <w:t xml:space="preserve">Aumentar </w:t>
-      </w:r>
-      <w:r>
-        <w:rPr>
-          <w:rFonts w:ascii="Arial" w:eastAsia="Arial" w:hAnsi="Arial" w:cs="Arial"/>
-          <w:bCs/>
-          <w:color w:val="000000"/>
-        </w:rPr>
-        <w:t>a quantidade de notícias a ser analisada</w:t>
+        <w:t>Aumentar a quantidade de notícias a ser analisada</w:t>
       </w:r>
     </w:p>
     <w:p>
@@ -2366,15 +2476,7 @@
           <w:bCs/>
           <w:color w:val="000000"/>
         </w:rPr>
-        <w:t>F</w:t>
-      </w:r>
-      <w:r>
-        <w:rPr>
-          <w:rFonts w:ascii="Arial" w:eastAsia="Arial" w:hAnsi="Arial" w:cs="Arial"/>
-          <w:bCs/>
-          <w:color w:val="000000"/>
-        </w:rPr>
-        <w:t>inalizar a monografia e apresentação para banca.</w:t>
+        <w:t>Finalizar a monografia e apresentação para banca.</w:t>
       </w:r>
     </w:p>
     <w:p>
@@ -2476,23 +2578,25 @@
           <w:bCs/>
           <w:color w:val="000000"/>
         </w:rPr>
-        <w:t>Google Colaboratory</w:t>
-      </w:r>
+        <w:t xml:space="preserve">Google </w:t>
+      </w:r>
+      <w:proofErr w:type="spellStart"/>
       <w:r>
         <w:rPr>
           <w:rFonts w:ascii="Arial" w:eastAsia="Arial" w:hAnsi="Arial" w:cs="Arial"/>
           <w:bCs/>
           <w:color w:val="000000"/>
         </w:rPr>
-        <w:t>, Anaconda versão 1.9.12 para c</w:t>
-      </w:r>
+        <w:t>Colaboratory</w:t>
+      </w:r>
+      <w:proofErr w:type="spellEnd"/>
       <w:r>
         <w:rPr>
           <w:rFonts w:ascii="Arial" w:eastAsia="Arial" w:hAnsi="Arial" w:cs="Arial"/>
           <w:bCs/>
           <w:color w:val="000000"/>
         </w:rPr>
-        <w:t>riação de ambiente de desenvolvimento e simplificar a instalação das bibliotecas utilizadas no desenvolvimento.</w:t>
+        <w:t>, Anaconda versão 1.9.12 para criação de ambiente de desenvolvimento e simplificar a instalação das bibliotecas utilizadas no desenvolvimento.</w:t>
       </w:r>
     </w:p>
     <w:p>
@@ -2512,7 +2616,43 @@
           <w:bCs/>
           <w:color w:val="000000"/>
         </w:rPr>
-        <w:t>Com o Anaconda foi montado um ambiente com Python versão 3.7, além das bibliotecas BeautifulSoup4, Pandas, Numpy, Tensorflow.</w:t>
+        <w:t xml:space="preserve">Com o Anaconda foi montado um ambiente com Python versão 3.7, além das bibliotecas BeautifulSoup4, Pandas, </w:t>
+      </w:r>
+      <w:proofErr w:type="spellStart"/>
+      <w:r>
+        <w:rPr>
+          <w:rFonts w:ascii="Arial" w:eastAsia="Arial" w:hAnsi="Arial" w:cs="Arial"/>
+          <w:bCs/>
+          <w:color w:val="000000"/>
+        </w:rPr>
+        <w:t>Numpy</w:t>
+      </w:r>
+      <w:proofErr w:type="spellEnd"/>
+      <w:r>
+        <w:rPr>
+          <w:rFonts w:ascii="Arial" w:eastAsia="Arial" w:hAnsi="Arial" w:cs="Arial"/>
+          <w:bCs/>
+          <w:color w:val="000000"/>
+        </w:rPr>
+        <w:t xml:space="preserve">, </w:t>
+      </w:r>
+      <w:proofErr w:type="spellStart"/>
+      <w:r>
+        <w:rPr>
+          <w:rFonts w:ascii="Arial" w:eastAsia="Arial" w:hAnsi="Arial" w:cs="Arial"/>
+          <w:bCs/>
+          <w:color w:val="000000"/>
+        </w:rPr>
+        <w:t>Tensorflow</w:t>
+      </w:r>
+      <w:proofErr w:type="spellEnd"/>
+      <w:r>
+        <w:rPr>
+          <w:rFonts w:ascii="Arial" w:eastAsia="Arial" w:hAnsi="Arial" w:cs="Arial"/>
+          <w:bCs/>
+          <w:color w:val="000000"/>
+        </w:rPr>
+        <w:t>.</w:t>
       </w:r>
     </w:p>
     <w:p>
@@ -2608,14 +2748,71 @@
           <w:rFonts w:ascii="Arial" w:hAnsi="Arial" w:cs="Arial"/>
           <w:lang w:val="en-US"/>
         </w:rPr>
-        <w:t>Chen, K., Corrado, G., Dean, J., Tomas, M., &amp; Sutskever, I. (s.d.). Distribuited representat</w:t>
-      </w:r>
+        <w:t xml:space="preserve">Chen, K., </w:t>
+      </w:r>
+      <w:proofErr w:type="spellStart"/>
       <w:r>
         <w:rPr>
           <w:rFonts w:ascii="Arial" w:hAnsi="Arial" w:cs="Arial"/>
           <w:lang w:val="en-US"/>
         </w:rPr>
-        <w:t>ions of words and phrases and their compositionality., (p. 9).</w:t>
+        <w:t>Corrado</w:t>
+      </w:r>
+      <w:proofErr w:type="spellEnd"/>
+      <w:r>
+        <w:rPr>
+          <w:rFonts w:ascii="Arial" w:hAnsi="Arial" w:cs="Arial"/>
+          <w:lang w:val="en-US"/>
+        </w:rPr>
+        <w:t xml:space="preserve">, G., Dean, J., Tomas, M., &amp; </w:t>
+      </w:r>
+      <w:proofErr w:type="spellStart"/>
+      <w:r>
+        <w:rPr>
+          <w:rFonts w:ascii="Arial" w:hAnsi="Arial" w:cs="Arial"/>
+          <w:lang w:val="en-US"/>
+        </w:rPr>
+        <w:t>Sutskever</w:t>
+      </w:r>
+      <w:proofErr w:type="spellEnd"/>
+      <w:r>
+        <w:rPr>
+          <w:rFonts w:ascii="Arial" w:hAnsi="Arial" w:cs="Arial"/>
+          <w:lang w:val="en-US"/>
+        </w:rPr>
+        <w:t>, I. (</w:t>
+      </w:r>
+      <w:proofErr w:type="spellStart"/>
+      <w:r>
+        <w:rPr>
+          <w:rFonts w:ascii="Arial" w:hAnsi="Arial" w:cs="Arial"/>
+          <w:lang w:val="en-US"/>
+        </w:rPr>
+        <w:t>s.d.</w:t>
+      </w:r>
+      <w:proofErr w:type="spellEnd"/>
+      <w:r>
+        <w:rPr>
+          <w:rFonts w:ascii="Arial" w:hAnsi="Arial" w:cs="Arial"/>
+          <w:lang w:val="en-US"/>
+        </w:rPr>
+        <w:t xml:space="preserve">). </w:t>
+      </w:r>
+      <w:proofErr w:type="spellStart"/>
+      <w:r>
+        <w:rPr>
+          <w:rFonts w:ascii="Arial" w:hAnsi="Arial" w:cs="Arial"/>
+          <w:lang w:val="en-US"/>
+        </w:rPr>
+        <w:t>Distribuited</w:t>
+      </w:r>
+      <w:proofErr w:type="spellEnd"/>
+      <w:r>
+        <w:rPr>
+          <w:rFonts w:ascii="Arial" w:hAnsi="Arial" w:cs="Arial"/>
+          <w:lang w:val="en-US"/>
+        </w:rPr>
+        <w:t xml:space="preserve"> representations of words and phrases and their compositionality., (p. 9).</w:t>
       </w:r>
     </w:p>
     <w:p>
@@ -2626,11 +2823,19 @@
           <w:rFonts w:ascii="Arial" w:hAnsi="Arial" w:cs="Arial"/>
         </w:rPr>
       </w:pPr>
-      <w:r>
-        <w:rPr>
-          <w:rFonts w:ascii="Arial" w:hAnsi="Arial" w:cs="Arial"/>
-        </w:rPr>
-        <w:t xml:space="preserve">Ferneda, E. (2006). </w:t>
+      <w:proofErr w:type="spellStart"/>
+      <w:r>
+        <w:rPr>
+          <w:rFonts w:ascii="Arial" w:hAnsi="Arial" w:cs="Arial"/>
+        </w:rPr>
+        <w:t>Ferneda</w:t>
+      </w:r>
+      <w:proofErr w:type="spellEnd"/>
+      <w:r>
+        <w:rPr>
+          <w:rFonts w:ascii="Arial" w:hAnsi="Arial" w:cs="Arial"/>
+        </w:rPr>
+        <w:t xml:space="preserve">, E. (2006). </w:t>
       </w:r>
       <w:r>
         <w:rPr>
@@ -2656,11 +2861,75 @@
           <w:lang w:val="en-US"/>
         </w:rPr>
       </w:pPr>
-      <w:r>
-        <w:rPr>
-          <w:rFonts w:ascii="Arial" w:hAnsi="Arial" w:cs="Arial"/>
-        </w:rPr>
-        <w:t xml:space="preserve">Kryscinski, W., Keshar, N. S., McCAnn, B., Xiong, C., &amp; Socher, R. (2019). </w:t>
+      <w:proofErr w:type="spellStart"/>
+      <w:r>
+        <w:rPr>
+          <w:rFonts w:ascii="Arial" w:hAnsi="Arial" w:cs="Arial"/>
+        </w:rPr>
+        <w:t>Kryscinski</w:t>
+      </w:r>
+      <w:proofErr w:type="spellEnd"/>
+      <w:r>
+        <w:rPr>
+          <w:rFonts w:ascii="Arial" w:hAnsi="Arial" w:cs="Arial"/>
+        </w:rPr>
+        <w:t xml:space="preserve">, W., </w:t>
+      </w:r>
+      <w:proofErr w:type="spellStart"/>
+      <w:r>
+        <w:rPr>
+          <w:rFonts w:ascii="Arial" w:hAnsi="Arial" w:cs="Arial"/>
+        </w:rPr>
+        <w:t>Keshar</w:t>
+      </w:r>
+      <w:proofErr w:type="spellEnd"/>
+      <w:r>
+        <w:rPr>
+          <w:rFonts w:ascii="Arial" w:hAnsi="Arial" w:cs="Arial"/>
+        </w:rPr>
+        <w:t xml:space="preserve">, N. S., </w:t>
+      </w:r>
+      <w:proofErr w:type="spellStart"/>
+      <w:r>
+        <w:rPr>
+          <w:rFonts w:ascii="Arial" w:hAnsi="Arial" w:cs="Arial"/>
+        </w:rPr>
+        <w:t>McCAnn</w:t>
+      </w:r>
+      <w:proofErr w:type="spellEnd"/>
+      <w:r>
+        <w:rPr>
+          <w:rFonts w:ascii="Arial" w:hAnsi="Arial" w:cs="Arial"/>
+        </w:rPr>
+        <w:t xml:space="preserve">, B., </w:t>
+      </w:r>
+      <w:proofErr w:type="spellStart"/>
+      <w:r>
+        <w:rPr>
+          <w:rFonts w:ascii="Arial" w:hAnsi="Arial" w:cs="Arial"/>
+        </w:rPr>
+        <w:t>Xiong</w:t>
+      </w:r>
+      <w:proofErr w:type="spellEnd"/>
+      <w:r>
+        <w:rPr>
+          <w:rFonts w:ascii="Arial" w:hAnsi="Arial" w:cs="Arial"/>
+        </w:rPr>
+        <w:t xml:space="preserve">, C., &amp; </w:t>
+      </w:r>
+      <w:proofErr w:type="spellStart"/>
+      <w:r>
+        <w:rPr>
+          <w:rFonts w:ascii="Arial" w:hAnsi="Arial" w:cs="Arial"/>
+        </w:rPr>
+        <w:t>Socher</w:t>
+      </w:r>
+      <w:proofErr w:type="spellEnd"/>
+      <w:r>
+        <w:rPr>
+          <w:rFonts w:ascii="Arial" w:hAnsi="Arial" w:cs="Arial"/>
+        </w:rPr>
+        <w:t xml:space="preserve">, R. (2019). </w:t>
       </w:r>
       <w:r>
         <w:rPr>
@@ -2704,13 +2973,7 @@
         <w:rPr>
           <w:rFonts w:ascii="Arial" w:hAnsi="Arial" w:cs="Arial"/>
         </w:rPr>
-        <w:t>Rino, L., &amp; P</w:t>
-      </w:r>
-      <w:r>
-        <w:rPr>
-          <w:rFonts w:ascii="Arial" w:hAnsi="Arial" w:cs="Arial"/>
-        </w:rPr>
-        <w:t>ardo, T. (2003). A sumarização automática de textos principais características.</w:t>
+        <w:t>Rino, L., &amp; Pardo, T. (2003). A sumarização automática de textos principais características.</w:t>
       </w:r>
     </w:p>
     <w:p/>
@@ -6651,10 +6914,6 @@
 </file>
 
 <file path=customXml/item1.xml><?xml version="1.0" encoding="utf-8"?>
-<b:Sources xmlns:b="http://schemas.openxmlformats.org/officeDocument/2006/bibliography" xmlns="http://schemas.openxmlformats.org/officeDocument/2006/bibliography" SelectedStyle="\APA.XSL" StyleName="APA Fifth Edition"/>
-</file>
-
-<file path=customXml/item2.xml><?xml version="1.0" encoding="utf-8"?>
 <s:customData xmlns="http://www.wps.cn/officeDocument/2013/wpsCustomData" xmlns:s="http://www.wps.cn/officeDocument/2013/wpsCustomData">
   <customSectProps>
     <customSectPr/>
@@ -6663,18 +6922,22 @@
 </s:customData>
 </file>
 
+<file path=customXml/item2.xml><?xml version="1.0" encoding="utf-8"?>
+<b:Sources xmlns:b="http://schemas.openxmlformats.org/officeDocument/2006/bibliography" xmlns="http://schemas.openxmlformats.org/officeDocument/2006/bibliography" SelectedStyle="\APA.XSL" StyleName="APA Fifth Edition"/>
+</file>
+
 <file path=customXml/itemProps1.xml><?xml version="1.0" encoding="utf-8"?>
+<ds:datastoreItem xmlns:ds="http://schemas.openxmlformats.org/officeDocument/2006/customXml" ds:itemID="{B1977F7D-205B-4081-913C-38D41E755F92}">
+  <ds:schemaRefs>
+    <ds:schemaRef ds:uri="http://www.wps.cn/officeDocument/2013/wpsCustomData"/>
+  </ds:schemaRefs>
+</ds:datastoreItem>
+</file>
+
+<file path=customXml/itemProps2.xml><?xml version="1.0" encoding="utf-8"?>
 <ds:datastoreItem xmlns:ds="http://schemas.openxmlformats.org/officeDocument/2006/customXml" ds:itemID="{A036DFE0-2B22-4EB8-B1EC-D1C3FF10ACA9}">
   <ds:schemaRefs>
     <ds:schemaRef ds:uri="http://schemas.openxmlformats.org/officeDocument/2006/bibliography"/>
   </ds:schemaRefs>
 </ds:datastoreItem>
-</file>
-
-<file path=customXml/itemProps2.xml><?xml version="1.0" encoding="utf-8"?>
-<ds:datastoreItem xmlns:ds="http://schemas.openxmlformats.org/officeDocument/2006/customXml" ds:itemID="{B1977F7D-205B-4081-913C-38D41E755F92}">
-  <ds:schemaRefs>
-    <ds:schemaRef ds:uri="http://www.wps.cn/officeDocument/2013/wpsCustomData"/>
-  </ds:schemaRefs>
-</ds:datastoreItem>
 </file>
</xml_diff>

<commit_message>
Adicionado data de entrega
</commit_message>
<xml_diff>
--- a/Documentos/Report 4 - Sumarização de noticias.docx
+++ b/Documentos/Report 4 - Sumarização de noticias.docx
@@ -490,7 +490,39 @@
         <w:rPr>
           <w:rFonts w:ascii="Arial" w:hAnsi="Arial" w:cs="Arial"/>
         </w:rPr>
-        <w:t>Data da Entrega:         /      /2020</w:t>
+        <w:t xml:space="preserve">Data da Entrega:     </w:t>
+      </w:r>
+      <w:proofErr w:type="gramStart"/>
+      <w:r>
+        <w:rPr>
+          <w:rFonts w:ascii="Arial" w:hAnsi="Arial" w:cs="Arial"/>
+        </w:rPr>
+        <w:t>09</w:t>
+      </w:r>
+      <w:r>
+        <w:rPr>
+          <w:rFonts w:ascii="Arial" w:hAnsi="Arial" w:cs="Arial"/>
+        </w:rPr>
+        <w:t xml:space="preserve">  /</w:t>
+      </w:r>
+      <w:proofErr w:type="gramEnd"/>
+      <w:r>
+        <w:rPr>
+          <w:rFonts w:ascii="Arial" w:hAnsi="Arial" w:cs="Arial"/>
+        </w:rPr>
+        <w:t xml:space="preserve"> </w:t>
+      </w:r>
+      <w:r>
+        <w:rPr>
+          <w:rFonts w:ascii="Arial" w:hAnsi="Arial" w:cs="Arial"/>
+        </w:rPr>
+        <w:t>06</w:t>
+      </w:r>
+      <w:r>
+        <w:rPr>
+          <w:rFonts w:ascii="Arial" w:hAnsi="Arial" w:cs="Arial"/>
+        </w:rPr>
+        <w:t xml:space="preserve">  /2020</w:t>
       </w:r>
     </w:p>
     <w:p>
@@ -7185,6 +7217,10 @@
 </file>
 
 <file path=customXml/item1.xml><?xml version="1.0" encoding="utf-8"?>
+<b:Sources xmlns:b="http://schemas.openxmlformats.org/officeDocument/2006/bibliography" xmlns="http://schemas.openxmlformats.org/officeDocument/2006/bibliography" SelectedStyle="\APA.XSL" StyleName="APA Fifth Edition"/>
+</file>
+
+<file path=customXml/item2.xml><?xml version="1.0" encoding="utf-8"?>
 <s:customData xmlns="http://www.wps.cn/officeDocument/2013/wpsCustomData" xmlns:s="http://www.wps.cn/officeDocument/2013/wpsCustomData">
   <customSectProps>
     <customSectPr/>
@@ -7193,22 +7229,18 @@
 </s:customData>
 </file>
 
-<file path=customXml/item2.xml><?xml version="1.0" encoding="utf-8"?>
-<b:Sources xmlns:b="http://schemas.openxmlformats.org/officeDocument/2006/bibliography" xmlns="http://schemas.openxmlformats.org/officeDocument/2006/bibliography" SelectedStyle="\APA.XSL" StyleName="APA Fifth Edition"/>
+<file path=customXml/itemProps1.xml><?xml version="1.0" encoding="utf-8"?>
+<ds:datastoreItem xmlns:ds="http://schemas.openxmlformats.org/officeDocument/2006/customXml" ds:itemID="{A036DFE0-2B22-4EB8-B1EC-D1C3FF10ACA9}">
+  <ds:schemaRefs>
+    <ds:schemaRef ds:uri="http://schemas.openxmlformats.org/officeDocument/2006/bibliography"/>
+  </ds:schemaRefs>
+</ds:datastoreItem>
 </file>
 
-<file path=customXml/itemProps1.xml><?xml version="1.0" encoding="utf-8"?>
+<file path=customXml/itemProps2.xml><?xml version="1.0" encoding="utf-8"?>
 <ds:datastoreItem xmlns:ds="http://schemas.openxmlformats.org/officeDocument/2006/customXml" ds:itemID="{B1977F7D-205B-4081-913C-38D41E755F92}">
   <ds:schemaRefs>
     <ds:schemaRef ds:uri="http://www.wps.cn/officeDocument/2013/wpsCustomData"/>
   </ds:schemaRefs>
 </ds:datastoreItem>
-</file>
-
-<file path=customXml/itemProps2.xml><?xml version="1.0" encoding="utf-8"?>
-<ds:datastoreItem xmlns:ds="http://schemas.openxmlformats.org/officeDocument/2006/customXml" ds:itemID="{A036DFE0-2B22-4EB8-B1EC-D1C3FF10ACA9}">
-  <ds:schemaRefs>
-    <ds:schemaRef ds:uri="http://schemas.openxmlformats.org/officeDocument/2006/bibliography"/>
-  </ds:schemaRefs>
-</ds:datastoreItem>
 </file>
</xml_diff>